<commit_message>
atualizando documentação e backlog do projeto
</commit_message>
<xml_diff>
--- a/Documentação/DOCUMENTACAO.docx
+++ b/Documentação/DOCUMENTACAO.docx
@@ -88,21 +88,21 @@
           <w:szCs w:val="28"/>
         </w:rPr>
         <w:tab/>
-        <w:t xml:space="preserve">Site desenvolvido em HTML, CSS, JavaScript e Java para </w:t>
-      </w:r>
-      <w:r>
-        <w:rPr>
-          <w:sz w:val="28"/>
-          <w:szCs w:val="28"/>
-        </w:rPr>
-        <w:t>conexão com o monitoramento de totens. O monitor terá acesso as dashboards que fornecerá as informações compiladas sobre o funcionamento de todos os totens, com indicadores de uso para comparação, previsão de problemas e tomada de decisão. A dashboard será</w:t>
-      </w:r>
-      <w:r>
-        <w:rPr>
-          <w:sz w:val="28"/>
-          <w:szCs w:val="28"/>
-        </w:rPr>
-        <w:t xml:space="preserve"> conectada diretamente ao funcionamento da CPU do sistema através do Shell e seus dados serão guardados no BD para utilização em prol de um funcionamento efetivo para todos os âmbitos, desde usuário, até o próprio gerente do metrô.</w:t>
+        <w:t>Site desenvolvido em HTML, CSS, JavaScript e Java para conexão com o monitoramento de totens. O monitor terá acesso as dashboards que fornecerá as informações compiladas sobre o funcionamento de todos os totens, com indicadores de uso para comparação, previsão de problemas e tomada de decisão. A dashboard será conectada diretamente ao funcionamento da CPU do sistema através do Shell</w:t>
+      </w:r>
+      <w:r>
+        <w:rPr>
+          <w:sz w:val="28"/>
+          <w:szCs w:val="28"/>
+        </w:rPr>
+        <w:t xml:space="preserve"> dos processadores dentro do totem</w:t>
+      </w:r>
+      <w:r>
+        <w:rPr>
+          <w:sz w:val="28"/>
+          <w:szCs w:val="28"/>
+        </w:rPr>
+        <w:t xml:space="preserve"> e seus dados serão guardados no BD para utilização em prol de um funcionamento efetivo para todos os âmbitos, desde usuário, até o próprio gerente do metrô.</w:t>
       </w:r>
     </w:p>
     <w:p>
@@ -118,69 +118,166 @@
           <w:szCs w:val="28"/>
         </w:rPr>
         <w:tab/>
-        <w:t>A inovação escolhida pa</w:t>
-      </w:r>
-      <w:r>
-        <w:rPr>
-          <w:sz w:val="28"/>
-          <w:szCs w:val="28"/>
-        </w:rPr>
-        <w:t>ra o projeto é o sorteio de produtos baseado no usuário que utiliza os totens que tenham nossa aplicação. Através de um QR Code que o redirecionará para uma aplicação web conectada ao BD, aumentando assim seu contador conforme a quantidade de vezes que ele</w:t>
-      </w:r>
-      <w:r>
-        <w:rPr>
-          <w:sz w:val="28"/>
-          <w:szCs w:val="28"/>
-        </w:rPr>
-        <w:t xml:space="preserve"> utiliza o totem da estação. A partir de uma determinada quantidade, o usuário poderá participar de sorteios de prêmios, que ao ser realizado, enviará ao usuário via slack uma notificação informando o ganho do produto e sua data prevista de entrega. Incent</w:t>
-      </w:r>
-      <w:r>
-        <w:rPr>
-          <w:sz w:val="28"/>
-          <w:szCs w:val="28"/>
-        </w:rPr>
-        <w:t>ivando assim o uso dos totens que tenham a nossa tecnologia, e garantindo um funcionamento melhor do transporte público.</w:t>
-      </w:r>
-    </w:p>
-    <w:p>
-      <w:pPr>
-        <w:rPr>
-          <w:sz w:val="32"/>
-          <w:szCs w:val="32"/>
-        </w:rPr>
-      </w:pPr>
-    </w:p>
-    <w:p>
-      <w:pPr>
-        <w:rPr>
-          <w:sz w:val="32"/>
-          <w:szCs w:val="32"/>
-        </w:rPr>
-      </w:pPr>
-    </w:p>
-    <w:p>
-      <w:pPr>
-        <w:rPr>
-          <w:sz w:val="32"/>
-          <w:szCs w:val="32"/>
-        </w:rPr>
-      </w:pPr>
-    </w:p>
-    <w:p>
-      <w:pPr>
-        <w:rPr>
-          <w:sz w:val="32"/>
-          <w:szCs w:val="32"/>
-        </w:rPr>
-      </w:pPr>
-    </w:p>
-    <w:p>
-      <w:pPr>
-        <w:rPr>
-          <w:sz w:val="32"/>
-          <w:szCs w:val="32"/>
-        </w:rPr>
-      </w:pPr>
+        <w:t xml:space="preserve">O aprendizado de </w:t>
+      </w:r>
+      <w:proofErr w:type="spellStart"/>
+      <w:r>
+        <w:rPr>
+          <w:sz w:val="28"/>
+          <w:szCs w:val="28"/>
+        </w:rPr>
+        <w:t>java</w:t>
+      </w:r>
+      <w:proofErr w:type="spellEnd"/>
+      <w:r>
+        <w:rPr>
+          <w:sz w:val="28"/>
+          <w:szCs w:val="28"/>
+        </w:rPr>
+        <w:t xml:space="preserve"> adquirido ao longo do semestre será utilizado através da configuração da API </w:t>
+      </w:r>
+      <w:proofErr w:type="spellStart"/>
+      <w:r>
+        <w:rPr>
+          <w:sz w:val="28"/>
+          <w:szCs w:val="28"/>
+        </w:rPr>
+        <w:t>looca</w:t>
+      </w:r>
+      <w:proofErr w:type="spellEnd"/>
+      <w:r>
+        <w:rPr>
+          <w:sz w:val="28"/>
+          <w:szCs w:val="28"/>
+        </w:rPr>
+        <w:t xml:space="preserve"> e criação de uma tela desenvolvida em </w:t>
+      </w:r>
+      <w:proofErr w:type="spellStart"/>
+      <w:r>
+        <w:rPr>
+          <w:sz w:val="28"/>
+          <w:szCs w:val="28"/>
+        </w:rPr>
+        <w:t>Jframe</w:t>
+      </w:r>
+      <w:proofErr w:type="spellEnd"/>
+      <w:r>
+        <w:rPr>
+          <w:sz w:val="28"/>
+          <w:szCs w:val="28"/>
+        </w:rPr>
+        <w:t xml:space="preserve"> para validação de login dos usuários com base no banco de dados. </w:t>
+      </w:r>
+    </w:p>
+    <w:p>
+      <w:pPr>
+        <w:rPr>
+          <w:sz w:val="28"/>
+          <w:szCs w:val="28"/>
+        </w:rPr>
+      </w:pPr>
+      <w:r>
+        <w:rPr>
+          <w:sz w:val="28"/>
+          <w:szCs w:val="28"/>
+        </w:rPr>
+        <w:tab/>
+        <w:t xml:space="preserve">A inovação definida para o projeto é a </w:t>
+      </w:r>
+      <w:proofErr w:type="spellStart"/>
+      <w:r>
+        <w:rPr>
+          <w:sz w:val="28"/>
+          <w:szCs w:val="28"/>
+        </w:rPr>
+        <w:t>gameficação</w:t>
+      </w:r>
+      <w:proofErr w:type="spellEnd"/>
+      <w:r>
+        <w:rPr>
+          <w:sz w:val="28"/>
+          <w:szCs w:val="28"/>
+        </w:rPr>
+        <w:t xml:space="preserve"> e interação entre os usuários do totem e os próprios funcionários. Os usuários terão acesso a um </w:t>
+      </w:r>
+      <w:proofErr w:type="spellStart"/>
+      <w:r>
+        <w:rPr>
+          <w:sz w:val="28"/>
+          <w:szCs w:val="28"/>
+        </w:rPr>
+        <w:t>QRCode</w:t>
+      </w:r>
+      <w:proofErr w:type="spellEnd"/>
+      <w:r>
+        <w:rPr>
+          <w:sz w:val="28"/>
+          <w:szCs w:val="28"/>
+        </w:rPr>
+        <w:t xml:space="preserve"> que será colocado logo ao lado da máquina com uma mensagem sinalizando a utilização do </w:t>
+      </w:r>
+      <w:proofErr w:type="spellStart"/>
+      <w:r>
+        <w:rPr>
+          <w:sz w:val="28"/>
+          <w:szCs w:val="28"/>
+        </w:rPr>
+        <w:t>QRCode</w:t>
+      </w:r>
+      <w:proofErr w:type="spellEnd"/>
+      <w:r>
+        <w:rPr>
+          <w:sz w:val="28"/>
+          <w:szCs w:val="28"/>
+        </w:rPr>
+        <w:t xml:space="preserve"> em caso de parada da aplicação. Quando acionado o </w:t>
+      </w:r>
+      <w:proofErr w:type="spellStart"/>
+      <w:r>
+        <w:rPr>
+          <w:sz w:val="28"/>
+          <w:szCs w:val="28"/>
+        </w:rPr>
+        <w:t>QRCode</w:t>
+      </w:r>
+      <w:proofErr w:type="spellEnd"/>
+      <w:r>
+        <w:rPr>
+          <w:sz w:val="28"/>
+          <w:szCs w:val="28"/>
+        </w:rPr>
+        <w:t xml:space="preserve">, o usuário será redirecionado a uma nova página com uma mensagem </w:t>
+      </w:r>
+      <w:proofErr w:type="spellStart"/>
+      <w:r>
+        <w:rPr>
+          <w:sz w:val="28"/>
+          <w:szCs w:val="28"/>
+        </w:rPr>
+        <w:t>pré</w:t>
+      </w:r>
+      <w:proofErr w:type="spellEnd"/>
+      <w:r>
+        <w:rPr>
+          <w:sz w:val="28"/>
+          <w:szCs w:val="28"/>
+        </w:rPr>
+        <w:t xml:space="preserve"> escrita contextualizando o problema (no caso, a parada do totem) que será enviado ao agente. Ao enviar a mensagem, o agente do totem receberá uma notificação que reforçará o feedback do incidente e tornará, consequentemente, a aplicação mais sólida e confiável, onde além de ter o monitoramento do totem por parte do software, poderá receber feedback em tempo real por</w:t>
+      </w:r>
+      <w:r>
+        <w:rPr>
+          <w:sz w:val="28"/>
+          <w:szCs w:val="28"/>
+        </w:rPr>
+        <w:t xml:space="preserve"> parte do</w:t>
+      </w:r>
+      <w:r>
+        <w:rPr>
+          <w:sz w:val="28"/>
+          <w:szCs w:val="28"/>
+        </w:rPr>
+        <w:t xml:space="preserve"> usuário também.</w:t>
+      </w:r>
     </w:p>
     <w:p>
       <w:pPr>
@@ -259,14 +356,7 @@
           <w:sz w:val="28"/>
           <w:szCs w:val="28"/>
         </w:rPr>
-        <w:t xml:space="preserve">Utilizar da plataforma de versionamento para backup e desenvolvimento do projeto da </w:t>
-      </w:r>
-      <w:r>
-        <w:rPr>
-          <w:sz w:val="28"/>
-          <w:szCs w:val="28"/>
-        </w:rPr>
-        <w:t>equipe (Github);</w:t>
+        <w:t>Utilizar da plataforma de versionamento para backup e desenvolvimento do projeto da equipe (Github);</w:t>
       </w:r>
     </w:p>
     <w:p>
@@ -322,14 +412,7 @@
           <w:sz w:val="28"/>
           <w:szCs w:val="28"/>
         </w:rPr>
-        <w:t xml:space="preserve">Planejar e organizar a entrega dos requisitos da Sprint (Backlog) e utilizar da </w:t>
-      </w:r>
-      <w:r>
-        <w:rPr>
-          <w:sz w:val="28"/>
-          <w:szCs w:val="28"/>
-        </w:rPr>
-        <w:t>ferramenta de planejamento Planner para definição de atividades e entregas da semana;</w:t>
+        <w:t>Planejar e organizar a entrega dos requisitos da Sprint (Backlog) e utilizar da ferramenta de planejamento Planner para definição de atividades e entregas da semana;</w:t>
       </w:r>
     </w:p>
     <w:p>
@@ -369,14 +452,7 @@
           <w:sz w:val="28"/>
           <w:szCs w:val="28"/>
         </w:rPr>
-        <w:t>Desenvolver um site com login e cadastro em JavaScript conectado ao BD, gara</w:t>
-      </w:r>
-      <w:r>
-        <w:rPr>
-          <w:sz w:val="28"/>
-          <w:szCs w:val="28"/>
-        </w:rPr>
-        <w:t>ntindo acesso a usuários específicos e melhor funcionamento do produto;</w:t>
+        <w:t>Desenvolver um site com login e cadastro em JavaScript conectado ao BD, garantindo acesso a usuários específicos e melhor funcionamento do produto;</w:t>
       </w:r>
     </w:p>
     <w:p>
@@ -416,14 +492,7 @@
           <w:sz w:val="28"/>
           <w:szCs w:val="28"/>
         </w:rPr>
-        <w:t>Coletar os dados de funcionamento da CPU de totens do metrô via Shell realizando comandos para captação de dados da CPU d</w:t>
-      </w:r>
-      <w:r>
-        <w:rPr>
-          <w:sz w:val="28"/>
-          <w:szCs w:val="28"/>
-        </w:rPr>
-        <w:t>a estação;</w:t>
+        <w:t>Coletar os dados de funcionamento da CPU de totens do metrô via Shell realizando comandos para captação de dados da CPU da estação;</w:t>
       </w:r>
     </w:p>
     <w:p>
@@ -499,14 +568,7 @@
           <w:sz w:val="28"/>
           <w:szCs w:val="28"/>
         </w:rPr>
-        <w:t>Fornecer indicadores de uso dos tote</w:t>
-      </w:r>
-      <w:r>
-        <w:rPr>
-          <w:sz w:val="28"/>
-          <w:szCs w:val="28"/>
-        </w:rPr>
-        <w:t>ns para melhor visualização do responsável pelas máquinas;</w:t>
+        <w:t>Fornecer indicadores de uso dos totens para melhor visualização do responsável pelas máquinas;</w:t>
       </w:r>
     </w:p>
     <w:p>
@@ -546,21 +608,168 @@
           <w:sz w:val="28"/>
           <w:szCs w:val="28"/>
         </w:rPr>
-        <w:t>U</w:t>
-      </w:r>
-      <w:r>
-        <w:rPr>
-          <w:sz w:val="28"/>
-          <w:szCs w:val="28"/>
-        </w:rPr>
-        <w:t xml:space="preserve">tilização de uma API de cadastro e acesso voltada a inovação em específico. Onde o usuário do totem lerá um QR Code que o redirecionará para o cadastro ao sorteio e, caso já cadastrado, irá armazenar mais um ponto no cadastro do usuário em específico e, a </w:t>
-      </w:r>
-      <w:r>
-        <w:rPr>
-          <w:sz w:val="28"/>
-          <w:szCs w:val="28"/>
-        </w:rPr>
-        <w:t>partir de determinado ponto concorrerá a prêmios pelo uso de totens que contenham nossa tecnologia.</w:t>
+        <w:t>Utiliz</w:t>
+      </w:r>
+      <w:r>
+        <w:rPr>
+          <w:sz w:val="28"/>
+          <w:szCs w:val="28"/>
+        </w:rPr>
+        <w:t xml:space="preserve">ação de </w:t>
+      </w:r>
+      <w:proofErr w:type="spellStart"/>
+      <w:r>
+        <w:rPr>
+          <w:sz w:val="28"/>
+          <w:szCs w:val="28"/>
+        </w:rPr>
+        <w:t>QRCode</w:t>
+      </w:r>
+      <w:proofErr w:type="spellEnd"/>
+      <w:r>
+        <w:rPr>
+          <w:sz w:val="28"/>
+          <w:szCs w:val="28"/>
+        </w:rPr>
+        <w:t xml:space="preserve"> para envio de feedback de usuários para os funcionários.</w:t>
+      </w:r>
+    </w:p>
+    <w:p>
+      <w:pPr>
+        <w:pStyle w:val="PargrafodaLista"/>
+        <w:numPr>
+          <w:ilvl w:val="0"/>
+          <w:numId w:val="1"/>
+        </w:numPr>
+        <w:rPr>
+          <w:sz w:val="28"/>
+          <w:szCs w:val="28"/>
+        </w:rPr>
+      </w:pPr>
+      <w:r>
+        <w:rPr>
+          <w:sz w:val="28"/>
+          <w:szCs w:val="28"/>
+        </w:rPr>
+        <w:t>Utilizar de ferramentas de análise de negócio para abordagem e definição dos requisitos do projeto (</w:t>
+      </w:r>
+      <w:proofErr w:type="spellStart"/>
+      <w:r>
+        <w:rPr>
+          <w:sz w:val="28"/>
+          <w:szCs w:val="28"/>
+        </w:rPr>
+        <w:t>LeanUX</w:t>
+      </w:r>
+      <w:proofErr w:type="spellEnd"/>
+      <w:r>
+        <w:rPr>
+          <w:sz w:val="28"/>
+          <w:szCs w:val="28"/>
+        </w:rPr>
+        <w:t xml:space="preserve">, </w:t>
+      </w:r>
+      <w:proofErr w:type="spellStart"/>
+      <w:r>
+        <w:rPr>
+          <w:sz w:val="28"/>
+          <w:szCs w:val="28"/>
+        </w:rPr>
+        <w:t>User</w:t>
+      </w:r>
+      <w:proofErr w:type="spellEnd"/>
+      <w:r>
+        <w:rPr>
+          <w:sz w:val="28"/>
+          <w:szCs w:val="28"/>
+        </w:rPr>
+        <w:t xml:space="preserve"> </w:t>
+      </w:r>
+      <w:proofErr w:type="spellStart"/>
+      <w:r>
+        <w:rPr>
+          <w:sz w:val="28"/>
+          <w:szCs w:val="28"/>
+        </w:rPr>
+        <w:t>Storie</w:t>
+      </w:r>
+      <w:proofErr w:type="spellEnd"/>
+      <w:r>
+        <w:rPr>
+          <w:sz w:val="28"/>
+          <w:szCs w:val="28"/>
+        </w:rPr>
+        <w:t>, Backlog);</w:t>
+      </w:r>
+    </w:p>
+    <w:p>
+      <w:pPr>
+        <w:pStyle w:val="PargrafodaLista"/>
+        <w:numPr>
+          <w:ilvl w:val="0"/>
+          <w:numId w:val="1"/>
+        </w:numPr>
+        <w:rPr>
+          <w:sz w:val="28"/>
+          <w:szCs w:val="28"/>
+        </w:rPr>
+      </w:pPr>
+      <w:r>
+        <w:rPr>
+          <w:sz w:val="28"/>
+          <w:szCs w:val="28"/>
+        </w:rPr>
+        <w:lastRenderedPageBreak/>
+        <w:t>Mapeamento dos processos mais importantes da aplicação para validação do fluxo de dados e entendimento da necessidade de cada processo definido no escopo destas funcionalidades;</w:t>
+      </w:r>
+    </w:p>
+    <w:p>
+      <w:pPr>
+        <w:pStyle w:val="PargrafodaLista"/>
+        <w:numPr>
+          <w:ilvl w:val="0"/>
+          <w:numId w:val="1"/>
+        </w:numPr>
+        <w:rPr>
+          <w:sz w:val="28"/>
+          <w:szCs w:val="28"/>
+        </w:rPr>
+      </w:pPr>
+      <w:proofErr w:type="spellStart"/>
+      <w:r>
+        <w:rPr>
+          <w:sz w:val="28"/>
+          <w:szCs w:val="28"/>
+        </w:rPr>
+        <w:t>Mockap</w:t>
+      </w:r>
+      <w:proofErr w:type="spellEnd"/>
+      <w:r>
+        <w:rPr>
+          <w:sz w:val="28"/>
+          <w:szCs w:val="28"/>
+        </w:rPr>
+        <w:t xml:space="preserve"> de telas para validação e definição das expectativas com o cliente;</w:t>
+      </w:r>
+    </w:p>
+    <w:p>
+      <w:pPr>
+        <w:pStyle w:val="PargrafodaLista"/>
+        <w:numPr>
+          <w:ilvl w:val="0"/>
+          <w:numId w:val="1"/>
+        </w:numPr>
+        <w:rPr>
+          <w:sz w:val="28"/>
+          <w:szCs w:val="28"/>
+        </w:rPr>
+      </w:pPr>
+      <w:r>
+        <w:rPr>
+          <w:sz w:val="28"/>
+          <w:szCs w:val="28"/>
+        </w:rPr>
+        <w:t>Responsividade aplicada ao site para mobilidade e otimização de acesso a diferentes dispositivos para aplicação;</w:t>
       </w:r>
     </w:p>
     <w:p>
@@ -757,14 +966,7 @@
           <w:sz w:val="24"/>
           <w:szCs w:val="24"/>
         </w:rPr>
-        <w:t>Desenvolvimento do protótipo de telas do site através do Figma, definindo cores b</w:t>
-      </w:r>
-      <w:r>
-        <w:rPr>
-          <w:sz w:val="24"/>
-          <w:szCs w:val="24"/>
-        </w:rPr>
-        <w:t>ase do site e abordagem dinâmica de navegação;</w:t>
+        <w:t>Desenvolvimento do protótipo de telas do site através do Figma, definindo cores base do site e abordagem dinâmica de navegação;</w:t>
       </w:r>
     </w:p>
     <w:p>
@@ -912,14 +1114,7 @@
           <w:sz w:val="24"/>
           <w:szCs w:val="24"/>
         </w:rPr>
-        <w:t xml:space="preserve">Cada monitor terá acesso à sua </w:t>
-      </w:r>
-      <w:r>
-        <w:rPr>
-          <w:sz w:val="24"/>
-          <w:szCs w:val="24"/>
-        </w:rPr>
-        <w:t>própria dashboard, e cada gerente terá acesso a uma página para cadastrar o monitor de sua estação.</w:t>
+        <w:t>Cada monitor terá acesso à sua própria dashboard, e cada gerente terá acesso a uma página para cadastrar o monitor de sua estação.</w:t>
       </w:r>
     </w:p>
     <w:p>
@@ -959,14 +1154,7 @@
           <w:sz w:val="24"/>
           <w:szCs w:val="24"/>
         </w:rPr>
-        <w:t>Os totens do metrô terão seus dados de funcionamento atualizados constantemente no ban</w:t>
-      </w:r>
-      <w:r>
-        <w:rPr>
-          <w:sz w:val="24"/>
-          <w:szCs w:val="24"/>
-        </w:rPr>
-        <w:t>co de dados;</w:t>
+        <w:t>Os totens do metrô terão seus dados de funcionamento atualizados constantemente no banco de dados;</w:t>
       </w:r>
     </w:p>
     <w:p>
@@ -982,6 +1170,36 @@
     <w:p>
       <w:pPr>
         <w:pStyle w:val="PargrafodaLista"/>
+        <w:ind w:left="1440"/>
+        <w:rPr>
+          <w:sz w:val="24"/>
+          <w:szCs w:val="24"/>
+        </w:rPr>
+      </w:pPr>
+    </w:p>
+    <w:p>
+      <w:pPr>
+        <w:pStyle w:val="PargrafodaLista"/>
+        <w:ind w:left="1440"/>
+        <w:rPr>
+          <w:sz w:val="24"/>
+          <w:szCs w:val="24"/>
+        </w:rPr>
+      </w:pPr>
+    </w:p>
+    <w:p>
+      <w:pPr>
+        <w:pStyle w:val="PargrafodaLista"/>
+        <w:ind w:left="1440"/>
+        <w:rPr>
+          <w:sz w:val="24"/>
+          <w:szCs w:val="24"/>
+        </w:rPr>
+      </w:pPr>
+    </w:p>
+    <w:p>
+      <w:pPr>
+        <w:pStyle w:val="PargrafodaLista"/>
         <w:numPr>
           <w:ilvl w:val="0"/>
           <w:numId w:val="7"/>
@@ -1000,6 +1218,7 @@
           <w:sz w:val="24"/>
           <w:szCs w:val="24"/>
         </w:rPr>
+        <w:lastRenderedPageBreak/>
         <w:t>Tela de cadastro e login:</w:t>
       </w:r>
     </w:p>
@@ -1079,38 +1298,6 @@
     </w:p>
     <w:p>
       <w:pPr>
-        <w:rPr>
-          <w:sz w:val="24"/>
-          <w:szCs w:val="24"/>
-        </w:rPr>
-      </w:pPr>
-    </w:p>
-    <w:p>
-      <w:pPr>
-        <w:rPr>
-          <w:sz w:val="24"/>
-          <w:szCs w:val="24"/>
-        </w:rPr>
-      </w:pPr>
-    </w:p>
-    <w:p>
-      <w:pPr>
-        <w:rPr>
-          <w:sz w:val="24"/>
-          <w:szCs w:val="24"/>
-        </w:rPr>
-      </w:pPr>
-    </w:p>
-    <w:p>
-      <w:pPr>
-        <w:rPr>
-          <w:sz w:val="24"/>
-          <w:szCs w:val="24"/>
-        </w:rPr>
-      </w:pPr>
-    </w:p>
-    <w:p>
-      <w:pPr>
         <w:pStyle w:val="PargrafodaLista"/>
         <w:ind w:left="1440"/>
         <w:rPr>
@@ -1192,14 +1379,7 @@
           <w:sz w:val="24"/>
           <w:szCs w:val="24"/>
         </w:rPr>
-        <w:t xml:space="preserve"> que farão a </w:t>
-      </w:r>
-      <w:r>
-        <w:rPr>
-          <w:sz w:val="24"/>
-          <w:szCs w:val="24"/>
-        </w:rPr>
-        <w:t>consulta do funcionamento de cada máquina;</w:t>
+        <w:t xml:space="preserve"> que farão a consulta do funcionamento de cada máquina;</w:t>
       </w:r>
     </w:p>
     <w:p>
@@ -1267,12 +1447,21 @@
         <w:t xml:space="preserve">Utilização de </w:t>
       </w:r>
       <w:proofErr w:type="spellStart"/>
-      <w:r>
-        <w:rPr>
-          <w:sz w:val="24"/>
-          <w:szCs w:val="24"/>
-        </w:rPr>
-        <w:t>API‘s</w:t>
+      <w:proofErr w:type="gramStart"/>
+      <w:r>
+        <w:rPr>
+          <w:sz w:val="24"/>
+          <w:szCs w:val="24"/>
+        </w:rPr>
+        <w:t>API‘</w:t>
+      </w:r>
+      <w:proofErr w:type="gramEnd"/>
+      <w:r>
+        <w:rPr>
+          <w:sz w:val="24"/>
+          <w:szCs w:val="24"/>
+        </w:rPr>
+        <w:t>s</w:t>
       </w:r>
       <w:proofErr w:type="spellEnd"/>
       <w:r>
@@ -1323,14 +1512,7 @@
           <w:sz w:val="24"/>
           <w:szCs w:val="24"/>
         </w:rPr>
-        <w:t xml:space="preserve"> navega</w:t>
-      </w:r>
-      <w:r>
-        <w:rPr>
-          <w:sz w:val="24"/>
-          <w:szCs w:val="24"/>
-        </w:rPr>
-        <w:t>r pelas funcionalidades do site;</w:t>
+        <w:t xml:space="preserve"> navegar pelas funcionalidades do site;</w:t>
       </w:r>
     </w:p>
     <w:p>
@@ -1395,14 +1577,7 @@
           <w:sz w:val="24"/>
           <w:szCs w:val="24"/>
         </w:rPr>
-        <w:t xml:space="preserve">O monitor terá acesso as dashboards depois de seu login, onde será atualizado em tempo real com os dados necessários para verificação dos totens de metrô. Os gráficos que serão apresentados precisam ser de fácil </w:t>
-      </w:r>
-      <w:r>
-        <w:rPr>
-          <w:sz w:val="24"/>
-          <w:szCs w:val="24"/>
-        </w:rPr>
-        <w:t>leitura e possuir indicadores para avisar em casos de anormalidade dos totens;</w:t>
+        <w:t>O monitor terá acesso as dashboards depois de seu login, onde será atualizado em tempo real com os dados necessários para verificação dos totens de metrô. Os gráficos que serão apresentados precisam ser de fácil leitura e possuir indicadores para avisar em casos de anormalidade dos totens;</w:t>
       </w:r>
     </w:p>
     <w:p>
@@ -1456,14 +1631,7 @@
           <w:sz w:val="24"/>
           <w:szCs w:val="24"/>
         </w:rPr>
-        <w:t>A partir da utilização da ferramenta Slack iremos interagir com o agente do metrô, enviando notificações sobre o uso dos totens, bem como totens mais utilizados, guia pr</w:t>
-      </w:r>
-      <w:r>
-        <w:rPr>
-          <w:sz w:val="24"/>
-          <w:szCs w:val="24"/>
-        </w:rPr>
-        <w:t>ático em caso de parada do funcionamento.</w:t>
+        <w:t>A partir da utilização da ferramenta Slack iremos interagir com o agente do metrô, enviando notificações sobre o uso dos totens, bem como totens mais utilizados, guia prático em caso de parada do funcionamento.</w:t>
       </w:r>
     </w:p>
     <w:p>
@@ -1535,251 +1703,69 @@
           <w:sz w:val="24"/>
           <w:szCs w:val="24"/>
         </w:rPr>
-        <w:t>Durante o monitoramento</w:t>
-      </w:r>
-      <w:r>
-        <w:rPr>
-          <w:sz w:val="24"/>
-          <w:szCs w:val="24"/>
-        </w:rPr>
-        <w:t xml:space="preserve"> o sistema analisa quais totens não est</w:t>
-      </w:r>
-      <w:r>
-        <w:rPr>
-          <w:sz w:val="24"/>
-          <w:szCs w:val="24"/>
-        </w:rPr>
-        <w:t>ã</w:t>
-      </w:r>
-      <w:r>
-        <w:rPr>
-          <w:sz w:val="24"/>
-          <w:szCs w:val="24"/>
-        </w:rPr>
-        <w:t>o sendo utilizados a um certo per</w:t>
-      </w:r>
-      <w:r>
-        <w:rPr>
-          <w:sz w:val="24"/>
-          <w:szCs w:val="24"/>
-        </w:rPr>
-        <w:t>í</w:t>
-      </w:r>
-      <w:r>
-        <w:rPr>
-          <w:sz w:val="24"/>
-          <w:szCs w:val="24"/>
-        </w:rPr>
-        <w:t>odo</w:t>
-      </w:r>
-      <w:r>
-        <w:rPr>
-          <w:sz w:val="24"/>
-          <w:szCs w:val="24"/>
-        </w:rPr>
-        <w:t>, se o aumento de tempo continuar o sistema ir</w:t>
-      </w:r>
-      <w:r>
-        <w:rPr>
-          <w:sz w:val="24"/>
-          <w:szCs w:val="24"/>
-        </w:rPr>
-        <w:t>á</w:t>
-      </w:r>
-      <w:r>
-        <w:rPr>
-          <w:sz w:val="24"/>
-          <w:szCs w:val="24"/>
-        </w:rPr>
-        <w:t xml:space="preserve"> notificar o usu</w:t>
-      </w:r>
-      <w:r>
-        <w:rPr>
-          <w:sz w:val="24"/>
-          <w:szCs w:val="24"/>
-        </w:rPr>
-        <w:t>á</w:t>
-      </w:r>
-      <w:r>
-        <w:rPr>
-          <w:sz w:val="24"/>
-          <w:szCs w:val="24"/>
-        </w:rPr>
-        <w:t xml:space="preserve">rio por meio de </w:t>
-      </w:r>
-      <w:r>
-        <w:rPr>
-          <w:sz w:val="24"/>
-          <w:szCs w:val="24"/>
-        </w:rPr>
-        <w:t>alertas sobre qual totem est</w:t>
-      </w:r>
-      <w:r>
-        <w:rPr>
-          <w:sz w:val="24"/>
-          <w:szCs w:val="24"/>
-        </w:rPr>
-        <w:t>á</w:t>
-      </w:r>
-      <w:r>
-        <w:rPr>
-          <w:sz w:val="24"/>
-          <w:szCs w:val="24"/>
-        </w:rPr>
-        <w:t xml:space="preserve"> em desuso. sendo que cada per</w:t>
-      </w:r>
-      <w:r>
-        <w:rPr>
-          <w:sz w:val="24"/>
-          <w:szCs w:val="24"/>
-        </w:rPr>
-        <w:t>í</w:t>
-      </w:r>
-      <w:r>
-        <w:rPr>
-          <w:sz w:val="24"/>
-          <w:szCs w:val="24"/>
-        </w:rPr>
-        <w:t>odo</w:t>
-      </w:r>
-      <w:r>
-        <w:rPr>
-          <w:sz w:val="24"/>
-          <w:szCs w:val="24"/>
-        </w:rPr>
-        <w:t xml:space="preserve"> possui um n</w:t>
-      </w:r>
-      <w:r>
-        <w:rPr>
-          <w:sz w:val="24"/>
-          <w:szCs w:val="24"/>
-        </w:rPr>
-        <w:t>í</w:t>
-      </w:r>
-      <w:r>
-        <w:rPr>
-          <w:sz w:val="24"/>
-          <w:szCs w:val="24"/>
-        </w:rPr>
-        <w:t>vel d</w:t>
-      </w:r>
-      <w:r>
-        <w:rPr>
-          <w:sz w:val="24"/>
-          <w:szCs w:val="24"/>
-        </w:rPr>
-        <w:t xml:space="preserve">e alerta diferente baseado por cores. </w:t>
-      </w:r>
-      <w:r>
-        <w:rPr>
-          <w:sz w:val="24"/>
-          <w:szCs w:val="24"/>
-        </w:rPr>
-        <w:t>V</w:t>
-      </w:r>
-      <w:r>
-        <w:rPr>
-          <w:sz w:val="24"/>
-          <w:szCs w:val="24"/>
-        </w:rPr>
-        <w:t>erde</w:t>
-      </w:r>
-      <w:r>
-        <w:rPr>
-          <w:sz w:val="24"/>
-          <w:szCs w:val="24"/>
-        </w:rPr>
-        <w:t xml:space="preserve"> </w:t>
-      </w:r>
-      <w:r>
-        <w:rPr>
-          <w:sz w:val="24"/>
-          <w:szCs w:val="24"/>
-        </w:rPr>
-        <w:t>(30 min), amarelo(1h), laranja(2h) e vermelho</w:t>
-      </w:r>
-      <w:r>
-        <w:rPr>
-          <w:sz w:val="24"/>
-          <w:szCs w:val="24"/>
-        </w:rPr>
-        <w:t xml:space="preserve"> </w:t>
-      </w:r>
-      <w:r>
-        <w:rPr>
-          <w:sz w:val="24"/>
-          <w:szCs w:val="24"/>
-        </w:rPr>
-        <w:t>(3h ou mais).</w:t>
-      </w:r>
-    </w:p>
-    <w:p>
-      <w:pPr>
-        <w:pStyle w:val="PargrafodaLista"/>
-        <w:ind w:left="2160"/>
-        <w:rPr>
-          <w:sz w:val="28"/>
-          <w:szCs w:val="28"/>
-        </w:rPr>
-      </w:pPr>
-    </w:p>
-    <w:p>
-      <w:pPr>
-        <w:pStyle w:val="PargrafodaLista"/>
-        <w:ind w:left="1440"/>
-        <w:rPr>
-          <w:b/>
-          <w:bCs/>
-          <w:sz w:val="24"/>
-          <w:szCs w:val="24"/>
-        </w:rPr>
-      </w:pPr>
-    </w:p>
-    <w:p>
-      <w:pPr>
-        <w:pStyle w:val="PargrafodaLista"/>
-        <w:ind w:left="1440"/>
-        <w:rPr>
-          <w:b/>
-          <w:bCs/>
-          <w:sz w:val="24"/>
-          <w:szCs w:val="24"/>
-        </w:rPr>
-      </w:pPr>
-    </w:p>
-    <w:p>
-      <w:pPr>
-        <w:pStyle w:val="PargrafodaLista"/>
-        <w:ind w:left="1440"/>
-      </w:pPr>
-    </w:p>
-    <w:p>
-      <w:pPr>
-        <w:rPr>
-          <w:b/>
-          <w:bCs/>
-          <w:sz w:val="32"/>
-          <w:szCs w:val="32"/>
-        </w:rPr>
-      </w:pPr>
-      <w:r>
-        <w:rPr>
-          <w:b/>
-          <w:bCs/>
-          <w:sz w:val="32"/>
-          <w:szCs w:val="32"/>
-        </w:rPr>
-        <w:tab/>
-      </w:r>
-    </w:p>
-    <w:p>
-      <w:pPr>
-        <w:rPr>
-          <w:b/>
-          <w:bCs/>
-          <w:sz w:val="36"/>
-          <w:szCs w:val="36"/>
-          <w:u w:val="single"/>
+        <w:t xml:space="preserve">Em caso de parada do totem, o usuário terá acesso a um </w:t>
+      </w:r>
+      <w:proofErr w:type="spellStart"/>
+      <w:r>
+        <w:rPr>
+          <w:sz w:val="24"/>
+          <w:szCs w:val="24"/>
+        </w:rPr>
+        <w:t>QRCode</w:t>
+      </w:r>
+      <w:proofErr w:type="spellEnd"/>
+      <w:r>
+        <w:rPr>
+          <w:sz w:val="24"/>
+          <w:szCs w:val="24"/>
+        </w:rPr>
+        <w:t xml:space="preserve"> disponibilizado ao lado do totem que, ao ser lido, o redirecionará a uma página de </w:t>
+      </w:r>
+      <w:proofErr w:type="spellStart"/>
+      <w:r>
+        <w:rPr>
+          <w:sz w:val="24"/>
+          <w:szCs w:val="24"/>
+        </w:rPr>
+        <w:t>helpdesk</w:t>
+      </w:r>
+      <w:proofErr w:type="spellEnd"/>
+      <w:r>
+        <w:rPr>
+          <w:sz w:val="24"/>
+          <w:szCs w:val="24"/>
+        </w:rPr>
+        <w:t xml:space="preserve"> com uma informação </w:t>
+      </w:r>
+      <w:proofErr w:type="spellStart"/>
+      <w:r>
+        <w:rPr>
+          <w:sz w:val="24"/>
+          <w:szCs w:val="24"/>
+        </w:rPr>
+        <w:t>pré</w:t>
+      </w:r>
+      <w:proofErr w:type="spellEnd"/>
+      <w:r>
+        <w:rPr>
+          <w:sz w:val="24"/>
+          <w:szCs w:val="24"/>
+        </w:rPr>
+        <w:t xml:space="preserve">-configurada informando a parada da máquina. O funcionario irá receber a informação em seu dispositivo e desta forma saberá </w:t>
+      </w:r>
+      <w:r>
+        <w:rPr>
+          <w:sz w:val="24"/>
+          <w:szCs w:val="24"/>
+        </w:rPr>
+        <w:t>que precisa tomar atitude para solucionar o problema daquela máquina.</w:t>
+      </w:r>
+    </w:p>
+    <w:p>
+      <w:pPr>
+        <w:rPr>
+          <w:sz w:val="28"/>
+          <w:szCs w:val="28"/>
         </w:rPr>
       </w:pPr>
     </w:p>
@@ -2181,6 +2167,676 @@
     <w:p>
       <w:pPr>
         <w:rPr>
+          <w:sz w:val="32"/>
+          <w:szCs w:val="32"/>
+          <w:u w:val="single"/>
+        </w:rPr>
+      </w:pPr>
+      <w:r>
+        <w:rPr>
+          <w:sz w:val="32"/>
+          <w:szCs w:val="32"/>
+        </w:rPr>
+        <w:tab/>
+      </w:r>
+      <w:r>
+        <w:rPr>
+          <w:sz w:val="32"/>
+          <w:szCs w:val="32"/>
+          <w:u w:val="single"/>
+        </w:rPr>
+        <w:t>Essenciais:</w:t>
+      </w:r>
+    </w:p>
+    <w:p>
+      <w:pPr>
+        <w:pStyle w:val="PargrafodaLista"/>
+        <w:numPr>
+          <w:ilvl w:val="0"/>
+          <w:numId w:val="8"/>
+        </w:numPr>
+        <w:rPr>
+          <w:sz w:val="24"/>
+          <w:szCs w:val="24"/>
+          <w:u w:val="single"/>
+        </w:rPr>
+      </w:pPr>
+      <w:r>
+        <w:rPr>
+          <w:sz w:val="24"/>
+          <w:szCs w:val="24"/>
+        </w:rPr>
+        <w:t>Site Institucional Estático;</w:t>
+      </w:r>
+    </w:p>
+    <w:p>
+      <w:pPr>
+        <w:pStyle w:val="PargrafodaLista"/>
+        <w:numPr>
+          <w:ilvl w:val="0"/>
+          <w:numId w:val="8"/>
+        </w:numPr>
+        <w:rPr>
+          <w:sz w:val="24"/>
+          <w:szCs w:val="24"/>
+          <w:u w:val="single"/>
+        </w:rPr>
+      </w:pPr>
+      <w:r>
+        <w:rPr>
+          <w:sz w:val="24"/>
+          <w:szCs w:val="24"/>
+        </w:rPr>
+        <w:t>Protótipo de telas (design padronizado);</w:t>
+      </w:r>
+    </w:p>
+    <w:p>
+      <w:pPr>
+        <w:pStyle w:val="PargrafodaLista"/>
+        <w:numPr>
+          <w:ilvl w:val="0"/>
+          <w:numId w:val="8"/>
+        </w:numPr>
+        <w:rPr>
+          <w:sz w:val="24"/>
+          <w:szCs w:val="24"/>
+          <w:u w:val="single"/>
+        </w:rPr>
+      </w:pPr>
+      <w:r>
+        <w:rPr>
+          <w:sz w:val="24"/>
+          <w:szCs w:val="24"/>
+        </w:rPr>
+        <w:t>Cadastro e login;</w:t>
+      </w:r>
+    </w:p>
+    <w:p>
+      <w:pPr>
+        <w:pStyle w:val="PargrafodaLista"/>
+        <w:numPr>
+          <w:ilvl w:val="0"/>
+          <w:numId w:val="8"/>
+        </w:numPr>
+        <w:rPr>
+          <w:sz w:val="24"/>
+          <w:szCs w:val="24"/>
+          <w:u w:val="single"/>
+        </w:rPr>
+      </w:pPr>
+      <w:r>
+        <w:rPr>
+          <w:sz w:val="24"/>
+          <w:szCs w:val="24"/>
+        </w:rPr>
+        <w:t>Homepage;</w:t>
+      </w:r>
+    </w:p>
+    <w:p>
+      <w:pPr>
+        <w:pStyle w:val="PargrafodaLista"/>
+        <w:numPr>
+          <w:ilvl w:val="0"/>
+          <w:numId w:val="8"/>
+        </w:numPr>
+        <w:rPr>
+          <w:sz w:val="24"/>
+          <w:szCs w:val="24"/>
+          <w:u w:val="single"/>
+        </w:rPr>
+      </w:pPr>
+      <w:proofErr w:type="spellStart"/>
+      <w:r>
+        <w:rPr>
+          <w:sz w:val="24"/>
+          <w:szCs w:val="24"/>
+        </w:rPr>
+        <w:t>ServiceDesk</w:t>
+      </w:r>
+      <w:proofErr w:type="spellEnd"/>
+      <w:r>
+        <w:rPr>
+          <w:sz w:val="24"/>
+          <w:szCs w:val="24"/>
+        </w:rPr>
+        <w:t xml:space="preserve"> (</w:t>
+      </w:r>
+      <w:proofErr w:type="spellStart"/>
+      <w:r>
+        <w:rPr>
+          <w:sz w:val="24"/>
+          <w:szCs w:val="24"/>
+        </w:rPr>
+        <w:t>FreshDesk</w:t>
+      </w:r>
+      <w:proofErr w:type="spellEnd"/>
+      <w:r>
+        <w:rPr>
+          <w:sz w:val="24"/>
+          <w:szCs w:val="24"/>
+        </w:rPr>
+        <w:t>);</w:t>
+      </w:r>
+    </w:p>
+    <w:p>
+      <w:pPr>
+        <w:pStyle w:val="PargrafodaLista"/>
+        <w:numPr>
+          <w:ilvl w:val="0"/>
+          <w:numId w:val="8"/>
+        </w:numPr>
+        <w:rPr>
+          <w:sz w:val="24"/>
+          <w:szCs w:val="24"/>
+          <w:u w:val="single"/>
+        </w:rPr>
+      </w:pPr>
+      <w:r>
+        <w:rPr>
+          <w:sz w:val="24"/>
+          <w:szCs w:val="24"/>
+        </w:rPr>
+        <w:t>Página de sobre;</w:t>
+      </w:r>
+    </w:p>
+    <w:p>
+      <w:pPr>
+        <w:pStyle w:val="PargrafodaLista"/>
+        <w:numPr>
+          <w:ilvl w:val="0"/>
+          <w:numId w:val="8"/>
+        </w:numPr>
+        <w:rPr>
+          <w:sz w:val="24"/>
+          <w:szCs w:val="24"/>
+        </w:rPr>
+      </w:pPr>
+      <w:r>
+        <w:rPr>
+          <w:sz w:val="24"/>
+          <w:szCs w:val="24"/>
+        </w:rPr>
+        <w:t>Área para entrar em contato;</w:t>
+      </w:r>
+    </w:p>
+    <w:p>
+      <w:pPr>
+        <w:pStyle w:val="PargrafodaLista"/>
+        <w:numPr>
+          <w:ilvl w:val="0"/>
+          <w:numId w:val="8"/>
+        </w:numPr>
+        <w:rPr>
+          <w:sz w:val="24"/>
+          <w:szCs w:val="24"/>
+        </w:rPr>
+      </w:pPr>
+      <w:r>
+        <w:rPr>
+          <w:sz w:val="24"/>
+          <w:szCs w:val="24"/>
+        </w:rPr>
+        <w:t>Validação de cadastro e informações baseadas no BD;</w:t>
+      </w:r>
+    </w:p>
+    <w:p>
+      <w:pPr>
+        <w:pStyle w:val="PargrafodaLista"/>
+        <w:numPr>
+          <w:ilvl w:val="0"/>
+          <w:numId w:val="8"/>
+        </w:numPr>
+        <w:rPr>
+          <w:sz w:val="24"/>
+          <w:szCs w:val="24"/>
+        </w:rPr>
+      </w:pPr>
+      <w:r>
+        <w:rPr>
+          <w:sz w:val="24"/>
+          <w:szCs w:val="24"/>
+        </w:rPr>
+        <w:t>Monitoramento do SO (totem);</w:t>
+      </w:r>
+    </w:p>
+    <w:p>
+      <w:pPr>
+        <w:pStyle w:val="PargrafodaLista"/>
+        <w:numPr>
+          <w:ilvl w:val="0"/>
+          <w:numId w:val="8"/>
+        </w:numPr>
+        <w:rPr>
+          <w:sz w:val="24"/>
+          <w:szCs w:val="24"/>
+        </w:rPr>
+      </w:pPr>
+      <w:r>
+        <w:rPr>
+          <w:sz w:val="24"/>
+          <w:szCs w:val="24"/>
+        </w:rPr>
+        <w:t xml:space="preserve">Cadastro de </w:t>
+      </w:r>
+      <w:proofErr w:type="spellStart"/>
+      <w:r>
+        <w:rPr>
+          <w:sz w:val="24"/>
+          <w:szCs w:val="24"/>
+        </w:rPr>
+        <w:t>MultiUsuários</w:t>
+      </w:r>
+      <w:proofErr w:type="spellEnd"/>
+      <w:r>
+        <w:rPr>
+          <w:sz w:val="24"/>
+          <w:szCs w:val="24"/>
+        </w:rPr>
+        <w:t>;</w:t>
+      </w:r>
+    </w:p>
+    <w:p>
+      <w:pPr>
+        <w:pStyle w:val="PargrafodaLista"/>
+        <w:numPr>
+          <w:ilvl w:val="0"/>
+          <w:numId w:val="8"/>
+        </w:numPr>
+        <w:rPr>
+          <w:sz w:val="24"/>
+          <w:szCs w:val="24"/>
+        </w:rPr>
+      </w:pPr>
+      <w:r>
+        <w:rPr>
+          <w:sz w:val="24"/>
+          <w:szCs w:val="24"/>
+        </w:rPr>
+        <w:t>Dashboards dinâmicas;</w:t>
+      </w:r>
+    </w:p>
+    <w:p>
+      <w:pPr>
+        <w:pStyle w:val="PargrafodaLista"/>
+        <w:numPr>
+          <w:ilvl w:val="0"/>
+          <w:numId w:val="8"/>
+        </w:numPr>
+        <w:rPr>
+          <w:sz w:val="24"/>
+          <w:szCs w:val="24"/>
+        </w:rPr>
+      </w:pPr>
+      <w:r>
+        <w:rPr>
+          <w:sz w:val="24"/>
+          <w:szCs w:val="24"/>
+        </w:rPr>
+        <w:t>Indicadores (alertas);</w:t>
+      </w:r>
+    </w:p>
+    <w:p>
+      <w:pPr>
+        <w:pStyle w:val="PargrafodaLista"/>
+        <w:numPr>
+          <w:ilvl w:val="0"/>
+          <w:numId w:val="8"/>
+        </w:numPr>
+        <w:rPr>
+          <w:sz w:val="24"/>
+          <w:szCs w:val="24"/>
+        </w:rPr>
+      </w:pPr>
+      <w:r>
+        <w:rPr>
+          <w:sz w:val="24"/>
+          <w:szCs w:val="24"/>
+        </w:rPr>
+        <w:t>Responsividade aplicada;</w:t>
+      </w:r>
+    </w:p>
+    <w:p>
+      <w:pPr>
+        <w:pStyle w:val="PargrafodaLista"/>
+        <w:numPr>
+          <w:ilvl w:val="0"/>
+          <w:numId w:val="8"/>
+        </w:numPr>
+        <w:rPr>
+          <w:sz w:val="24"/>
+          <w:szCs w:val="24"/>
+        </w:rPr>
+      </w:pPr>
+      <w:r>
+        <w:rPr>
+          <w:sz w:val="24"/>
+          <w:szCs w:val="24"/>
+        </w:rPr>
+        <w:t xml:space="preserve">Validação de sessões e </w:t>
+      </w:r>
+      <w:proofErr w:type="spellStart"/>
+      <w:r>
+        <w:rPr>
+          <w:sz w:val="24"/>
+          <w:szCs w:val="24"/>
+        </w:rPr>
+        <w:t>logof</w:t>
+      </w:r>
+      <w:proofErr w:type="spellEnd"/>
+      <w:r>
+        <w:rPr>
+          <w:sz w:val="24"/>
+          <w:szCs w:val="24"/>
+        </w:rPr>
+        <w:t xml:space="preserve"> de usuário;</w:t>
+      </w:r>
+    </w:p>
+    <w:p>
+      <w:pPr>
+        <w:pStyle w:val="PargrafodaLista"/>
+        <w:numPr>
+          <w:ilvl w:val="0"/>
+          <w:numId w:val="8"/>
+        </w:numPr>
+        <w:rPr>
+          <w:sz w:val="24"/>
+          <w:szCs w:val="24"/>
+        </w:rPr>
+      </w:pPr>
+      <w:r>
+        <w:rPr>
+          <w:sz w:val="24"/>
+          <w:szCs w:val="24"/>
+        </w:rPr>
+        <w:t>Ambiente Linux simulado;</w:t>
+      </w:r>
+    </w:p>
+    <w:p>
+      <w:pPr>
+        <w:pStyle w:val="PargrafodaLista"/>
+        <w:numPr>
+          <w:ilvl w:val="0"/>
+          <w:numId w:val="8"/>
+        </w:numPr>
+        <w:rPr>
+          <w:sz w:val="24"/>
+          <w:szCs w:val="24"/>
+        </w:rPr>
+      </w:pPr>
+      <w:r>
+        <w:rPr>
+          <w:sz w:val="24"/>
+          <w:szCs w:val="24"/>
+        </w:rPr>
+        <w:t>Integração captando dados de máquina;</w:t>
+      </w:r>
+    </w:p>
+    <w:p>
+      <w:pPr>
+        <w:pStyle w:val="PargrafodaLista"/>
+        <w:numPr>
+          <w:ilvl w:val="0"/>
+          <w:numId w:val="8"/>
+        </w:numPr>
+        <w:rPr>
+          <w:sz w:val="24"/>
+          <w:szCs w:val="24"/>
+        </w:rPr>
+      </w:pPr>
+      <w:r>
+        <w:rPr>
+          <w:sz w:val="24"/>
+          <w:szCs w:val="24"/>
+        </w:rPr>
+        <w:t>Alertas via Slack;</w:t>
+      </w:r>
+    </w:p>
+    <w:p>
+      <w:pPr>
+        <w:pStyle w:val="PargrafodaLista"/>
+        <w:numPr>
+          <w:ilvl w:val="0"/>
+          <w:numId w:val="8"/>
+        </w:numPr>
+        <w:rPr>
+          <w:sz w:val="24"/>
+          <w:szCs w:val="24"/>
+        </w:rPr>
+      </w:pPr>
+      <w:r>
+        <w:rPr>
+          <w:sz w:val="24"/>
+          <w:szCs w:val="24"/>
+        </w:rPr>
+        <w:t xml:space="preserve">Mapeamento das principais </w:t>
+      </w:r>
+      <w:proofErr w:type="spellStart"/>
+      <w:r>
+        <w:rPr>
+          <w:sz w:val="24"/>
+          <w:szCs w:val="24"/>
+        </w:rPr>
+        <w:t>features</w:t>
+      </w:r>
+      <w:proofErr w:type="spellEnd"/>
+      <w:r>
+        <w:rPr>
+          <w:sz w:val="24"/>
+          <w:szCs w:val="24"/>
+        </w:rPr>
+        <w:t xml:space="preserve"> do projeto;</w:t>
+      </w:r>
+    </w:p>
+    <w:p>
+      <w:pPr>
+        <w:pStyle w:val="PargrafodaLista"/>
+        <w:numPr>
+          <w:ilvl w:val="0"/>
+          <w:numId w:val="8"/>
+        </w:numPr>
+        <w:rPr>
+          <w:sz w:val="24"/>
+          <w:szCs w:val="24"/>
+        </w:rPr>
+      </w:pPr>
+      <w:r>
+        <w:rPr>
+          <w:sz w:val="24"/>
+          <w:szCs w:val="24"/>
+        </w:rPr>
+        <w:t>Página de login baseado em Java;</w:t>
+      </w:r>
+    </w:p>
+    <w:p>
+      <w:pPr>
+        <w:pStyle w:val="PargrafodaLista"/>
+        <w:ind w:left="1776"/>
+        <w:rPr>
+          <w:sz w:val="24"/>
+          <w:szCs w:val="24"/>
+        </w:rPr>
+      </w:pPr>
+      <w:r>
+        <w:rPr>
+          <w:sz w:val="32"/>
+          <w:szCs w:val="32"/>
+        </w:rPr>
+        <w:tab/>
+      </w:r>
+    </w:p>
+    <w:p>
+      <w:pPr>
+        <w:ind w:firstLine="708"/>
+        <w:rPr>
+          <w:sz w:val="32"/>
+          <w:szCs w:val="32"/>
+          <w:u w:val="single"/>
+        </w:rPr>
+      </w:pPr>
+      <w:r>
+        <w:rPr>
+          <w:sz w:val="32"/>
+          <w:szCs w:val="32"/>
+          <w:u w:val="single"/>
+        </w:rPr>
+        <w:t>Importantes:</w:t>
+      </w:r>
+    </w:p>
+    <w:p>
+      <w:pPr>
+        <w:pStyle w:val="PargrafodaLista"/>
+        <w:numPr>
+          <w:ilvl w:val="0"/>
+          <w:numId w:val="9"/>
+        </w:numPr>
+        <w:rPr>
+          <w:sz w:val="24"/>
+          <w:szCs w:val="24"/>
+        </w:rPr>
+      </w:pPr>
+      <w:r>
+        <w:rPr>
+          <w:sz w:val="24"/>
+          <w:szCs w:val="24"/>
+        </w:rPr>
+        <w:t>Design intuitivo / Padronizado;</w:t>
+      </w:r>
+    </w:p>
+    <w:p>
+      <w:pPr>
+        <w:pStyle w:val="PargrafodaLista"/>
+        <w:numPr>
+          <w:ilvl w:val="0"/>
+          <w:numId w:val="9"/>
+        </w:numPr>
+        <w:rPr>
+          <w:sz w:val="24"/>
+          <w:szCs w:val="24"/>
+        </w:rPr>
+      </w:pPr>
+      <w:r>
+        <w:rPr>
+          <w:sz w:val="24"/>
+          <w:szCs w:val="24"/>
+        </w:rPr>
+        <w:t>Dashboard intuitiva;</w:t>
+      </w:r>
+    </w:p>
+    <w:p>
+      <w:pPr>
+        <w:pStyle w:val="PargrafodaLista"/>
+        <w:numPr>
+          <w:ilvl w:val="0"/>
+          <w:numId w:val="9"/>
+        </w:numPr>
+        <w:rPr>
+          <w:sz w:val="24"/>
+          <w:szCs w:val="24"/>
+        </w:rPr>
+      </w:pPr>
+      <w:r>
+        <w:rPr>
+          <w:sz w:val="24"/>
+          <w:szCs w:val="24"/>
+        </w:rPr>
+        <w:t>Controle de permissão de acesso;</w:t>
+      </w:r>
+    </w:p>
+    <w:p>
+      <w:pPr>
+        <w:pStyle w:val="PargrafodaLista"/>
+        <w:ind w:left="1776"/>
+        <w:rPr>
+          <w:sz w:val="24"/>
+          <w:szCs w:val="24"/>
+        </w:rPr>
+      </w:pPr>
+      <w:r>
+        <w:rPr>
+          <w:sz w:val="32"/>
+          <w:szCs w:val="32"/>
+        </w:rPr>
+        <w:tab/>
+      </w:r>
+    </w:p>
+    <w:p>
+      <w:pPr>
+        <w:ind w:firstLine="708"/>
+        <w:rPr>
+          <w:sz w:val="32"/>
+          <w:szCs w:val="32"/>
+          <w:u w:val="single"/>
+        </w:rPr>
+      </w:pPr>
+      <w:r>
+        <w:rPr>
+          <w:sz w:val="32"/>
+          <w:szCs w:val="32"/>
+          <w:u w:val="single"/>
+        </w:rPr>
+        <w:t>Desejáveis:</w:t>
+      </w:r>
+    </w:p>
+    <w:p>
+      <w:pPr>
+        <w:pStyle w:val="PargrafodaLista"/>
+        <w:numPr>
+          <w:ilvl w:val="0"/>
+          <w:numId w:val="10"/>
+        </w:numPr>
+        <w:rPr>
+          <w:sz w:val="24"/>
+          <w:szCs w:val="24"/>
+        </w:rPr>
+      </w:pPr>
+      <w:r>
+        <w:rPr>
+          <w:sz w:val="24"/>
+          <w:szCs w:val="24"/>
+        </w:rPr>
+        <w:t>Padronização de todos os elementos utilizados no processo;</w:t>
+      </w:r>
+    </w:p>
+    <w:p>
+      <w:pPr>
+        <w:pStyle w:val="PargrafodaLista"/>
+        <w:numPr>
+          <w:ilvl w:val="0"/>
+          <w:numId w:val="10"/>
+        </w:numPr>
+        <w:rPr>
+          <w:sz w:val="24"/>
+          <w:szCs w:val="24"/>
+          <w:u w:val="single"/>
+        </w:rPr>
+      </w:pPr>
+      <w:r>
+        <w:rPr>
+          <w:sz w:val="24"/>
+          <w:szCs w:val="24"/>
+        </w:rPr>
+        <w:t xml:space="preserve">Feedback via </w:t>
+      </w:r>
+      <w:proofErr w:type="spellStart"/>
+      <w:r>
+        <w:rPr>
+          <w:sz w:val="24"/>
+          <w:szCs w:val="24"/>
+        </w:rPr>
+        <w:t>QRCode</w:t>
+      </w:r>
+      <w:proofErr w:type="spellEnd"/>
+      <w:r>
+        <w:rPr>
+          <w:sz w:val="24"/>
+          <w:szCs w:val="24"/>
+        </w:rPr>
+        <w:t>;</w:t>
+      </w:r>
+    </w:p>
+    <w:p>
+      <w:pPr>
+        <w:rPr>
           <w:b/>
           <w:bCs/>
           <w:sz w:val="36"/>
@@ -2192,684 +2848,6 @@
     <w:p>
       <w:pPr>
         <w:rPr>
-          <w:sz w:val="32"/>
-          <w:szCs w:val="32"/>
-          <w:u w:val="single"/>
-        </w:rPr>
-      </w:pPr>
-      <w:r>
-        <w:rPr>
-          <w:sz w:val="32"/>
-          <w:szCs w:val="32"/>
-        </w:rPr>
-        <w:tab/>
-      </w:r>
-      <w:r>
-        <w:rPr>
-          <w:sz w:val="32"/>
-          <w:szCs w:val="32"/>
-          <w:u w:val="single"/>
-        </w:rPr>
-        <w:t>Essenciais:</w:t>
-      </w:r>
-    </w:p>
-    <w:p>
-      <w:pPr>
-        <w:pStyle w:val="PargrafodaLista"/>
-        <w:numPr>
-          <w:ilvl w:val="0"/>
-          <w:numId w:val="8"/>
-        </w:numPr>
-        <w:rPr>
-          <w:sz w:val="24"/>
-          <w:szCs w:val="24"/>
-          <w:u w:val="single"/>
-        </w:rPr>
-      </w:pPr>
-      <w:r>
-        <w:rPr>
-          <w:sz w:val="24"/>
-          <w:szCs w:val="24"/>
-        </w:rPr>
-        <w:t>Configuração do repositório Git;</w:t>
-      </w:r>
-    </w:p>
-    <w:p>
-      <w:pPr>
-        <w:pStyle w:val="PargrafodaLista"/>
-        <w:numPr>
-          <w:ilvl w:val="0"/>
-          <w:numId w:val="8"/>
-        </w:numPr>
-        <w:rPr>
-          <w:sz w:val="24"/>
-          <w:szCs w:val="24"/>
-          <w:u w:val="single"/>
-        </w:rPr>
-      </w:pPr>
-      <w:r>
-        <w:rPr>
-          <w:sz w:val="24"/>
-          <w:szCs w:val="24"/>
-        </w:rPr>
-        <w:t>Abordagem Scrum do projeto;</w:t>
-      </w:r>
-    </w:p>
-    <w:p>
-      <w:pPr>
-        <w:pStyle w:val="PargrafodaLista"/>
-        <w:numPr>
-          <w:ilvl w:val="0"/>
-          <w:numId w:val="8"/>
-        </w:numPr>
-        <w:rPr>
-          <w:sz w:val="24"/>
-          <w:szCs w:val="24"/>
-          <w:u w:val="single"/>
-        </w:rPr>
-      </w:pPr>
-      <w:r>
-        <w:rPr>
-          <w:sz w:val="24"/>
-          <w:szCs w:val="24"/>
-        </w:rPr>
-        <w:t>Utilização da ferramenta de planejamento;</w:t>
-      </w:r>
-    </w:p>
-    <w:p>
-      <w:pPr>
-        <w:pStyle w:val="PargrafodaLista"/>
-        <w:numPr>
-          <w:ilvl w:val="0"/>
-          <w:numId w:val="8"/>
-        </w:numPr>
-        <w:rPr>
-          <w:sz w:val="24"/>
-          <w:szCs w:val="24"/>
-          <w:u w:val="single"/>
-        </w:rPr>
-      </w:pPr>
-      <w:r>
-        <w:rPr>
-          <w:sz w:val="24"/>
-          <w:szCs w:val="24"/>
-        </w:rPr>
-        <w:t>Definição do projeto;</w:t>
-      </w:r>
-    </w:p>
-    <w:p>
-      <w:pPr>
-        <w:pStyle w:val="PargrafodaLista"/>
-        <w:numPr>
-          <w:ilvl w:val="0"/>
-          <w:numId w:val="8"/>
-        </w:numPr>
-        <w:rPr>
-          <w:sz w:val="24"/>
-          <w:szCs w:val="24"/>
-          <w:u w:val="single"/>
-        </w:rPr>
-      </w:pPr>
-      <w:r>
-        <w:rPr>
-          <w:sz w:val="24"/>
-          <w:szCs w:val="24"/>
-        </w:rPr>
-        <w:t>Ideação de inovação do projeto;</w:t>
-      </w:r>
-    </w:p>
-    <w:p>
-      <w:pPr>
-        <w:pStyle w:val="PargrafodaLista"/>
-        <w:numPr>
-          <w:ilvl w:val="0"/>
-          <w:numId w:val="8"/>
-        </w:numPr>
-        <w:rPr>
-          <w:sz w:val="24"/>
-          <w:szCs w:val="24"/>
-          <w:u w:val="single"/>
-        </w:rPr>
-      </w:pPr>
-      <w:r>
-        <w:rPr>
-          <w:sz w:val="24"/>
-          <w:szCs w:val="24"/>
-        </w:rPr>
-        <w:t>Definição do Backlog;</w:t>
-      </w:r>
-    </w:p>
-    <w:p>
-      <w:pPr>
-        <w:pStyle w:val="PargrafodaLista"/>
-        <w:numPr>
-          <w:ilvl w:val="0"/>
-          <w:numId w:val="8"/>
-        </w:numPr>
-        <w:rPr>
-          <w:sz w:val="24"/>
-          <w:szCs w:val="24"/>
-          <w:u w:val="single"/>
-        </w:rPr>
-      </w:pPr>
-      <w:r>
-        <w:rPr>
-          <w:sz w:val="24"/>
-          <w:szCs w:val="24"/>
-        </w:rPr>
-        <w:t>Definição da Regra de Negócio;</w:t>
-      </w:r>
-    </w:p>
-    <w:p>
-      <w:pPr>
-        <w:pStyle w:val="PargrafodaLista"/>
-        <w:numPr>
-          <w:ilvl w:val="0"/>
-          <w:numId w:val="8"/>
-        </w:numPr>
-        <w:rPr>
-          <w:sz w:val="24"/>
-          <w:szCs w:val="24"/>
-          <w:u w:val="single"/>
-        </w:rPr>
-      </w:pPr>
-      <w:r>
-        <w:rPr>
-          <w:sz w:val="24"/>
-          <w:szCs w:val="24"/>
-        </w:rPr>
-        <w:t>Desenvolvimento do DER;</w:t>
-      </w:r>
-    </w:p>
-    <w:p>
-      <w:pPr>
-        <w:pStyle w:val="PargrafodaLista"/>
-        <w:numPr>
-          <w:ilvl w:val="0"/>
-          <w:numId w:val="8"/>
-        </w:numPr>
-        <w:rPr>
-          <w:sz w:val="24"/>
-          <w:szCs w:val="24"/>
-          <w:u w:val="single"/>
-        </w:rPr>
-      </w:pPr>
-      <w:r>
-        <w:rPr>
-          <w:sz w:val="24"/>
-          <w:szCs w:val="24"/>
-        </w:rPr>
-        <w:t xml:space="preserve">Desenvolvimento do </w:t>
-      </w:r>
-      <w:proofErr w:type="spellStart"/>
-      <w:r>
-        <w:rPr>
-          <w:sz w:val="24"/>
-          <w:szCs w:val="24"/>
-        </w:rPr>
-        <w:t>LeanUX</w:t>
-      </w:r>
-      <w:proofErr w:type="spellEnd"/>
-      <w:r>
-        <w:rPr>
-          <w:sz w:val="24"/>
-          <w:szCs w:val="24"/>
-        </w:rPr>
-        <w:t>;</w:t>
-      </w:r>
-    </w:p>
-    <w:p>
-      <w:pPr>
-        <w:pStyle w:val="PargrafodaLista"/>
-        <w:numPr>
-          <w:ilvl w:val="0"/>
-          <w:numId w:val="8"/>
-        </w:numPr>
-        <w:rPr>
-          <w:sz w:val="24"/>
-          <w:szCs w:val="24"/>
-          <w:u w:val="single"/>
-        </w:rPr>
-      </w:pPr>
-      <w:r>
-        <w:rPr>
-          <w:sz w:val="24"/>
-          <w:szCs w:val="24"/>
-        </w:rPr>
-        <w:t xml:space="preserve">Definição </w:t>
-      </w:r>
-      <w:proofErr w:type="spellStart"/>
-      <w:r>
-        <w:rPr>
-          <w:sz w:val="24"/>
-          <w:szCs w:val="24"/>
-        </w:rPr>
-        <w:t>UserStory</w:t>
-      </w:r>
-      <w:proofErr w:type="spellEnd"/>
-      <w:r>
-        <w:rPr>
-          <w:sz w:val="24"/>
-          <w:szCs w:val="24"/>
-        </w:rPr>
-        <w:t xml:space="preserve"> e </w:t>
-      </w:r>
-      <w:proofErr w:type="spellStart"/>
-      <w:r>
-        <w:rPr>
-          <w:sz w:val="24"/>
-          <w:szCs w:val="24"/>
-        </w:rPr>
-        <w:t>StoryBoard</w:t>
-      </w:r>
-      <w:proofErr w:type="spellEnd"/>
-      <w:r>
-        <w:rPr>
-          <w:sz w:val="24"/>
-          <w:szCs w:val="24"/>
-        </w:rPr>
-        <w:t>;</w:t>
-      </w:r>
-    </w:p>
-    <w:p>
-      <w:pPr>
-        <w:pStyle w:val="PargrafodaLista"/>
-        <w:numPr>
-          <w:ilvl w:val="0"/>
-          <w:numId w:val="8"/>
-        </w:numPr>
-        <w:rPr>
-          <w:sz w:val="24"/>
-          <w:szCs w:val="24"/>
-          <w:u w:val="single"/>
-        </w:rPr>
-      </w:pPr>
-      <w:r>
-        <w:rPr>
-          <w:sz w:val="24"/>
-          <w:szCs w:val="24"/>
-        </w:rPr>
-        <w:t>Utilização de Java par</w:t>
-      </w:r>
-      <w:r>
-        <w:rPr>
-          <w:sz w:val="24"/>
-          <w:szCs w:val="24"/>
-        </w:rPr>
-        <w:t>a cadastro e login;</w:t>
-      </w:r>
-    </w:p>
-    <w:p>
-      <w:pPr>
-        <w:pStyle w:val="PargrafodaLista"/>
-        <w:numPr>
-          <w:ilvl w:val="0"/>
-          <w:numId w:val="8"/>
-        </w:numPr>
-        <w:rPr>
-          <w:sz w:val="24"/>
-          <w:szCs w:val="24"/>
-          <w:u w:val="single"/>
-        </w:rPr>
-      </w:pPr>
-      <w:r>
-        <w:rPr>
-          <w:sz w:val="24"/>
-          <w:szCs w:val="24"/>
-        </w:rPr>
-        <w:t>Versão 1 do site estático;</w:t>
-      </w:r>
-    </w:p>
-    <w:p>
-      <w:pPr>
-        <w:pStyle w:val="PargrafodaLista"/>
-        <w:numPr>
-          <w:ilvl w:val="0"/>
-          <w:numId w:val="8"/>
-        </w:numPr>
-        <w:rPr>
-          <w:sz w:val="24"/>
-          <w:szCs w:val="24"/>
-          <w:u w:val="single"/>
-        </w:rPr>
-      </w:pPr>
-      <w:r>
-        <w:rPr>
-          <w:sz w:val="24"/>
-          <w:szCs w:val="24"/>
-        </w:rPr>
-        <w:t>Configuração do ambiente Azure;</w:t>
-      </w:r>
-    </w:p>
-    <w:p>
-      <w:pPr>
-        <w:pStyle w:val="PargrafodaLista"/>
-        <w:numPr>
-          <w:ilvl w:val="0"/>
-          <w:numId w:val="8"/>
-        </w:numPr>
-        <w:rPr>
-          <w:sz w:val="24"/>
-          <w:szCs w:val="24"/>
-          <w:u w:val="single"/>
-        </w:rPr>
-      </w:pPr>
-      <w:r>
-        <w:rPr>
-          <w:sz w:val="24"/>
-          <w:szCs w:val="24"/>
-        </w:rPr>
-        <w:t>Criação do Plano de Resposta;</w:t>
-      </w:r>
-    </w:p>
-    <w:p>
-      <w:pPr>
-        <w:pStyle w:val="PargrafodaLista"/>
-        <w:numPr>
-          <w:ilvl w:val="0"/>
-          <w:numId w:val="8"/>
-        </w:numPr>
-        <w:rPr>
-          <w:sz w:val="24"/>
-          <w:szCs w:val="24"/>
-          <w:u w:val="single"/>
-        </w:rPr>
-      </w:pPr>
-      <w:r>
-        <w:rPr>
-          <w:sz w:val="24"/>
-          <w:szCs w:val="24"/>
-        </w:rPr>
-        <w:t xml:space="preserve">Definição da </w:t>
-      </w:r>
-      <w:proofErr w:type="spellStart"/>
-      <w:r>
-        <w:rPr>
-          <w:sz w:val="24"/>
-          <w:szCs w:val="24"/>
-        </w:rPr>
-        <w:t>Proto-Persona</w:t>
-      </w:r>
-      <w:proofErr w:type="spellEnd"/>
-      <w:r>
-        <w:rPr>
-          <w:sz w:val="24"/>
-          <w:szCs w:val="24"/>
-        </w:rPr>
-        <w:t>;</w:t>
-      </w:r>
-    </w:p>
-    <w:p>
-      <w:pPr>
-        <w:pStyle w:val="PargrafodaLista"/>
-        <w:numPr>
-          <w:ilvl w:val="0"/>
-          <w:numId w:val="8"/>
-        </w:numPr>
-        <w:rPr>
-          <w:sz w:val="24"/>
-          <w:szCs w:val="24"/>
-          <w:u w:val="single"/>
-        </w:rPr>
-      </w:pPr>
-      <w:r>
-        <w:rPr>
-          <w:sz w:val="24"/>
-          <w:szCs w:val="24"/>
-        </w:rPr>
-        <w:t xml:space="preserve">Feedback via </w:t>
-      </w:r>
-      <w:proofErr w:type="spellStart"/>
-      <w:r>
-        <w:rPr>
-          <w:sz w:val="24"/>
-          <w:szCs w:val="24"/>
-        </w:rPr>
-        <w:t>QRCode</w:t>
-      </w:r>
-      <w:proofErr w:type="spellEnd"/>
-      <w:r>
-        <w:rPr>
-          <w:sz w:val="24"/>
-          <w:szCs w:val="24"/>
-        </w:rPr>
-        <w:t>;</w:t>
-      </w:r>
-    </w:p>
-    <w:p>
-      <w:pPr>
-        <w:rPr>
-          <w:sz w:val="32"/>
-          <w:szCs w:val="32"/>
-        </w:rPr>
-      </w:pPr>
-      <w:r>
-        <w:rPr>
-          <w:sz w:val="32"/>
-          <w:szCs w:val="32"/>
-        </w:rPr>
-        <w:tab/>
-      </w:r>
-    </w:p>
-    <w:p>
-      <w:pPr>
-        <w:ind w:firstLine="708"/>
-        <w:rPr>
-          <w:sz w:val="32"/>
-          <w:szCs w:val="32"/>
-          <w:u w:val="single"/>
-        </w:rPr>
-      </w:pPr>
-      <w:r>
-        <w:rPr>
-          <w:sz w:val="32"/>
-          <w:szCs w:val="32"/>
-          <w:u w:val="single"/>
-        </w:rPr>
-        <w:t>Importantes:</w:t>
-      </w:r>
-    </w:p>
-    <w:p>
-      <w:pPr>
-        <w:pStyle w:val="PargrafodaLista"/>
-        <w:numPr>
-          <w:ilvl w:val="0"/>
-          <w:numId w:val="9"/>
-        </w:numPr>
-        <w:rPr>
-          <w:sz w:val="24"/>
-          <w:szCs w:val="24"/>
-        </w:rPr>
-      </w:pPr>
-      <w:r>
-        <w:rPr>
-          <w:sz w:val="24"/>
-          <w:szCs w:val="24"/>
-        </w:rPr>
-        <w:t>Desenvolvimento do protótipo de telas;</w:t>
-      </w:r>
-    </w:p>
-    <w:p>
-      <w:pPr>
-        <w:pStyle w:val="PargrafodaLista"/>
-        <w:numPr>
-          <w:ilvl w:val="0"/>
-          <w:numId w:val="9"/>
-        </w:numPr>
-        <w:rPr>
-          <w:sz w:val="24"/>
-          <w:szCs w:val="24"/>
-        </w:rPr>
-      </w:pPr>
-      <w:r>
-        <w:rPr>
-          <w:sz w:val="24"/>
-          <w:szCs w:val="24"/>
-        </w:rPr>
-        <w:t>Desenvolvimento da documentação do projeto;</w:t>
-      </w:r>
-    </w:p>
-    <w:p>
-      <w:pPr>
-        <w:pStyle w:val="PargrafodaLista"/>
-        <w:numPr>
-          <w:ilvl w:val="0"/>
-          <w:numId w:val="9"/>
-        </w:numPr>
-        <w:rPr>
-          <w:sz w:val="24"/>
-          <w:szCs w:val="24"/>
-        </w:rPr>
-      </w:pPr>
-      <w:r>
-        <w:rPr>
-          <w:sz w:val="24"/>
-          <w:szCs w:val="24"/>
-        </w:rPr>
-        <w:t>Consulta constante co</w:t>
-      </w:r>
-      <w:r>
-        <w:rPr>
-          <w:sz w:val="24"/>
-          <w:szCs w:val="24"/>
-        </w:rPr>
-        <w:t>m especialistas;</w:t>
-      </w:r>
-    </w:p>
-    <w:p>
-      <w:pPr>
-        <w:pStyle w:val="PargrafodaLista"/>
-        <w:numPr>
-          <w:ilvl w:val="0"/>
-          <w:numId w:val="9"/>
-        </w:numPr>
-        <w:rPr>
-          <w:sz w:val="24"/>
-          <w:szCs w:val="24"/>
-        </w:rPr>
-      </w:pPr>
-      <w:r>
-        <w:rPr>
-          <w:sz w:val="24"/>
-          <w:szCs w:val="24"/>
-          <w:u w:val="single"/>
-        </w:rPr>
-        <w:t>Elaboração</w:t>
-      </w:r>
-      <w:r>
-        <w:rPr>
-          <w:sz w:val="24"/>
-          <w:szCs w:val="24"/>
-        </w:rPr>
-        <w:t xml:space="preserve"> da apresentação;</w:t>
-      </w:r>
-    </w:p>
-    <w:p>
-      <w:pPr>
-        <w:pStyle w:val="PargrafodaLista"/>
-        <w:numPr>
-          <w:ilvl w:val="0"/>
-          <w:numId w:val="9"/>
-        </w:numPr>
-        <w:rPr>
-          <w:sz w:val="24"/>
-          <w:szCs w:val="24"/>
-        </w:rPr>
-      </w:pPr>
-      <w:r>
-        <w:rPr>
-          <w:sz w:val="24"/>
-          <w:szCs w:val="24"/>
-        </w:rPr>
-        <w:t>Visita para entendimento real do serviço a ser inovado;</w:t>
-      </w:r>
-    </w:p>
-    <w:p>
-      <w:pPr>
-        <w:rPr>
-          <w:sz w:val="32"/>
-          <w:szCs w:val="32"/>
-        </w:rPr>
-      </w:pPr>
-      <w:r>
-        <w:rPr>
-          <w:sz w:val="32"/>
-          <w:szCs w:val="32"/>
-        </w:rPr>
-        <w:tab/>
-      </w:r>
-    </w:p>
-    <w:p>
-      <w:pPr>
-        <w:ind w:firstLine="708"/>
-        <w:rPr>
-          <w:sz w:val="32"/>
-          <w:szCs w:val="32"/>
-          <w:u w:val="single"/>
-        </w:rPr>
-      </w:pPr>
-      <w:r>
-        <w:rPr>
-          <w:sz w:val="32"/>
-          <w:szCs w:val="32"/>
-          <w:u w:val="single"/>
-        </w:rPr>
-        <w:t>Desejáveis:</w:t>
-      </w:r>
-    </w:p>
-    <w:p>
-      <w:pPr>
-        <w:pStyle w:val="PargrafodaLista"/>
-        <w:numPr>
-          <w:ilvl w:val="0"/>
-          <w:numId w:val="10"/>
-        </w:numPr>
-        <w:rPr>
-          <w:sz w:val="24"/>
-          <w:szCs w:val="24"/>
-        </w:rPr>
-      </w:pPr>
-      <w:r>
-        <w:rPr>
-          <w:sz w:val="24"/>
-          <w:szCs w:val="24"/>
-        </w:rPr>
-        <w:t>Padronização de todos os elementos utilizados no processo;</w:t>
-      </w:r>
-    </w:p>
-    <w:p>
-      <w:pPr>
-        <w:pStyle w:val="PargrafodaLista"/>
-        <w:numPr>
-          <w:ilvl w:val="0"/>
-          <w:numId w:val="10"/>
-        </w:numPr>
-        <w:rPr>
-          <w:sz w:val="24"/>
-          <w:szCs w:val="24"/>
-        </w:rPr>
-      </w:pPr>
-      <w:r>
-        <w:rPr>
-          <w:sz w:val="24"/>
-          <w:szCs w:val="24"/>
-        </w:rPr>
-        <w:t>Sistema de recompensa ao usuário de totem via QR Code;</w:t>
-      </w:r>
-    </w:p>
-    <w:p>
-      <w:pPr>
-        <w:rPr>
-          <w:b/>
-          <w:bCs/>
-          <w:sz w:val="32"/>
-          <w:szCs w:val="32"/>
-        </w:rPr>
-      </w:pPr>
-    </w:p>
-    <w:p>
-      <w:pPr>
-        <w:rPr>
           <w:b/>
           <w:bCs/>
           <w:sz w:val="36"/>
@@ -2899,7 +2877,9 @@
           <w:u w:val="single"/>
         </w:rPr>
       </w:pPr>
-      <w:r>
+    </w:p>
+    <w:p>
+      <w:pPr>
         <w:rPr>
           <w:b/>
           <w:bCs/>
@@ -2907,94 +2887,8 @@
           <w:szCs w:val="36"/>
           <w:u w:val="single"/>
         </w:rPr>
-        <w:t>Sustentação:</w:t>
-      </w:r>
-    </w:p>
-    <w:p>
-      <w:pPr>
-        <w:pStyle w:val="PargrafodaLista"/>
-        <w:numPr>
-          <w:ilvl w:val="0"/>
-          <w:numId w:val="2"/>
-        </w:numPr>
-        <w:rPr>
-          <w:b/>
-          <w:bCs/>
-          <w:sz w:val="28"/>
-          <w:szCs w:val="28"/>
-        </w:rPr>
-      </w:pPr>
-      <w:r>
-        <w:rPr>
-          <w:sz w:val="28"/>
-          <w:szCs w:val="28"/>
-        </w:rPr>
-        <w:t xml:space="preserve">Envio de </w:t>
-      </w:r>
-      <w:r>
-        <w:rPr>
-          <w:sz w:val="28"/>
-          <w:szCs w:val="28"/>
-        </w:rPr>
-        <w:t>guia de procedimentos para caso de parada de máquinas para o gerente do metrô;</w:t>
-      </w:r>
-    </w:p>
-    <w:p>
-      <w:pPr>
-        <w:pStyle w:val="PargrafodaLista"/>
-        <w:numPr>
-          <w:ilvl w:val="0"/>
-          <w:numId w:val="2"/>
-        </w:numPr>
-        <w:rPr>
-          <w:b/>
-          <w:bCs/>
-          <w:sz w:val="28"/>
-          <w:szCs w:val="28"/>
-        </w:rPr>
-      </w:pPr>
-      <w:r>
-        <w:rPr>
-          <w:sz w:val="28"/>
-          <w:szCs w:val="28"/>
-        </w:rPr>
-        <w:t>Abertura de chamado redirecionado para equipe de suporte da aplicação;</w:t>
-      </w:r>
-    </w:p>
-    <w:p>
-      <w:pPr>
-        <w:pStyle w:val="PargrafodaLista"/>
-        <w:numPr>
-          <w:ilvl w:val="0"/>
-          <w:numId w:val="2"/>
-        </w:numPr>
-        <w:rPr>
-          <w:b/>
-          <w:bCs/>
-          <w:sz w:val="28"/>
-          <w:szCs w:val="28"/>
-        </w:rPr>
-      </w:pPr>
-      <w:r>
-        <w:rPr>
-          <w:sz w:val="28"/>
-          <w:szCs w:val="28"/>
-        </w:rPr>
-        <w:t>Backup periódico dos dados do cliente em dispositivos móveis guardados com segurança.</w:t>
-      </w:r>
-    </w:p>
-    <w:p>
-      <w:pPr>
-        <w:rPr>
-          <w:b/>
-          <w:bCs/>
-          <w:sz w:val="28"/>
-          <w:szCs w:val="28"/>
-        </w:rPr>
-      </w:pPr>
-    </w:p>
-    <w:p>
-      <w:pPr>
+      </w:pPr>
+      <w:r>
         <w:rPr>
           <w:b/>
           <w:bCs/>
@@ -3002,8 +2896,221 @@
           <w:szCs w:val="36"/>
           <w:u w:val="single"/>
         </w:rPr>
-      </w:pPr>
-      <w:r>
+        <w:t>Sustentação:</w:t>
+      </w:r>
+    </w:p>
+    <w:p>
+      <w:pPr>
+        <w:pStyle w:val="PargrafodaLista"/>
+        <w:numPr>
+          <w:ilvl w:val="0"/>
+          <w:numId w:val="2"/>
+        </w:numPr>
+        <w:rPr>
+          <w:b/>
+          <w:bCs/>
+          <w:sz w:val="28"/>
+          <w:szCs w:val="28"/>
+        </w:rPr>
+      </w:pPr>
+      <w:r>
+        <w:rPr>
+          <w:sz w:val="28"/>
+          <w:szCs w:val="28"/>
+        </w:rPr>
+        <w:t>Envio de guia de procedimentos para caso de parada de máquinas para o gerente do metrô;</w:t>
+      </w:r>
+    </w:p>
+    <w:p>
+      <w:pPr>
+        <w:pStyle w:val="PargrafodaLista"/>
+        <w:numPr>
+          <w:ilvl w:val="0"/>
+          <w:numId w:val="2"/>
+        </w:numPr>
+        <w:rPr>
+          <w:b/>
+          <w:bCs/>
+          <w:sz w:val="28"/>
+          <w:szCs w:val="28"/>
+        </w:rPr>
+      </w:pPr>
+      <w:r>
+        <w:rPr>
+          <w:sz w:val="28"/>
+          <w:szCs w:val="28"/>
+        </w:rPr>
+        <w:t>Abertura de chamado redirecionado para equipe de suporte da aplicação</w:t>
+      </w:r>
+      <w:r>
+        <w:rPr>
+          <w:sz w:val="28"/>
+          <w:szCs w:val="28"/>
+        </w:rPr>
+        <w:t xml:space="preserve"> em caso de pane no software</w:t>
+      </w:r>
+      <w:r>
+        <w:rPr>
+          <w:sz w:val="28"/>
+          <w:szCs w:val="28"/>
+        </w:rPr>
+        <w:t>;</w:t>
+      </w:r>
+    </w:p>
+    <w:p>
+      <w:pPr>
+        <w:pStyle w:val="PargrafodaLista"/>
+        <w:numPr>
+          <w:ilvl w:val="0"/>
+          <w:numId w:val="2"/>
+        </w:numPr>
+        <w:rPr>
+          <w:b/>
+          <w:bCs/>
+          <w:sz w:val="28"/>
+          <w:szCs w:val="28"/>
+        </w:rPr>
+      </w:pPr>
+      <w:r>
+        <w:rPr>
+          <w:sz w:val="28"/>
+          <w:szCs w:val="28"/>
+        </w:rPr>
+        <w:t xml:space="preserve">Repositório </w:t>
+      </w:r>
+      <w:proofErr w:type="spellStart"/>
+      <w:r>
+        <w:rPr>
+          <w:sz w:val="28"/>
+          <w:szCs w:val="28"/>
+        </w:rPr>
+        <w:t>versionado</w:t>
+      </w:r>
+      <w:proofErr w:type="spellEnd"/>
+      <w:r>
+        <w:rPr>
+          <w:sz w:val="28"/>
+          <w:szCs w:val="28"/>
+        </w:rPr>
+        <w:t xml:space="preserve"> no </w:t>
+      </w:r>
+      <w:proofErr w:type="spellStart"/>
+      <w:r>
+        <w:rPr>
+          <w:sz w:val="28"/>
+          <w:szCs w:val="28"/>
+        </w:rPr>
+        <w:t>github</w:t>
+      </w:r>
+      <w:proofErr w:type="spellEnd"/>
+      <w:r>
+        <w:rPr>
+          <w:sz w:val="28"/>
+          <w:szCs w:val="28"/>
+        </w:rPr>
+        <w:t>;</w:t>
+      </w:r>
+    </w:p>
+    <w:p>
+      <w:pPr>
+        <w:pStyle w:val="PargrafodaLista"/>
+        <w:numPr>
+          <w:ilvl w:val="0"/>
+          <w:numId w:val="2"/>
+        </w:numPr>
+        <w:rPr>
+          <w:b/>
+          <w:bCs/>
+          <w:sz w:val="28"/>
+          <w:szCs w:val="28"/>
+        </w:rPr>
+      </w:pPr>
+      <w:r>
+        <w:rPr>
+          <w:sz w:val="28"/>
+          <w:szCs w:val="28"/>
+        </w:rPr>
+        <w:t>Banco de dados e site alocados no Azure;</w:t>
+      </w:r>
+    </w:p>
+    <w:p>
+      <w:pPr>
+        <w:pStyle w:val="PargrafodaLista"/>
+        <w:numPr>
+          <w:ilvl w:val="0"/>
+          <w:numId w:val="2"/>
+        </w:numPr>
+        <w:rPr>
+          <w:b/>
+          <w:bCs/>
+          <w:sz w:val="28"/>
+          <w:szCs w:val="28"/>
+        </w:rPr>
+      </w:pPr>
+      <w:r>
+        <w:rPr>
+          <w:sz w:val="28"/>
+          <w:szCs w:val="28"/>
+        </w:rPr>
+        <w:t>Validação de sessão de usuários baseados no login e acesso em que está acessando aplicação;</w:t>
+      </w:r>
+    </w:p>
+    <w:p>
+      <w:pPr>
+        <w:pStyle w:val="PargrafodaLista"/>
+        <w:numPr>
+          <w:ilvl w:val="0"/>
+          <w:numId w:val="2"/>
+        </w:numPr>
+        <w:rPr>
+          <w:b/>
+          <w:bCs/>
+          <w:sz w:val="28"/>
+          <w:szCs w:val="28"/>
+        </w:rPr>
+      </w:pPr>
+      <w:r>
+        <w:rPr>
+          <w:sz w:val="28"/>
+          <w:szCs w:val="28"/>
+        </w:rPr>
+        <w:t>Validação de login baseado em dados pessoais dos funcionários com base no Banco de Dados;</w:t>
+      </w:r>
+    </w:p>
+    <w:p>
+      <w:pPr>
+        <w:pStyle w:val="PargrafodaLista"/>
+        <w:numPr>
+          <w:ilvl w:val="0"/>
+          <w:numId w:val="2"/>
+        </w:numPr>
+        <w:rPr>
+          <w:b/>
+          <w:bCs/>
+          <w:sz w:val="28"/>
+          <w:szCs w:val="28"/>
+        </w:rPr>
+      </w:pPr>
+      <w:r>
+        <w:rPr>
+          <w:sz w:val="28"/>
+          <w:szCs w:val="28"/>
+        </w:rPr>
+        <w:t>Backup periódico dos dados do cliente em dispositivos móveis guardados com segurança.</w:t>
+      </w:r>
+    </w:p>
+    <w:p>
+      <w:pPr>
+        <w:rPr>
+          <w:b/>
+          <w:bCs/>
+          <w:sz w:val="28"/>
+          <w:szCs w:val="28"/>
+        </w:rPr>
+      </w:pPr>
+    </w:p>
+    <w:p>
+      <w:pPr>
         <w:rPr>
           <w:b/>
           <w:bCs/>
@@ -3011,198 +3118,8 @@
           <w:szCs w:val="36"/>
           <w:u w:val="single"/>
         </w:rPr>
-        <w:t>Premissas:</w:t>
-      </w:r>
-    </w:p>
-    <w:p>
-      <w:pPr>
-        <w:pStyle w:val="PargrafodaLista"/>
-        <w:numPr>
-          <w:ilvl w:val="0"/>
-          <w:numId w:val="3"/>
-        </w:numPr>
-        <w:rPr>
-          <w:sz w:val="28"/>
-          <w:szCs w:val="28"/>
-        </w:rPr>
-      </w:pPr>
-      <w:r>
-        <w:rPr>
-          <w:sz w:val="28"/>
-          <w:szCs w:val="28"/>
-        </w:rPr>
-        <w:t xml:space="preserve">Cliente </w:t>
-      </w:r>
-      <w:r>
-        <w:rPr>
-          <w:sz w:val="28"/>
-          <w:szCs w:val="28"/>
-        </w:rPr>
-        <w:t>possui acesso à internet (50 megas);</w:t>
-      </w:r>
-    </w:p>
-    <w:p>
-      <w:pPr>
-        <w:pStyle w:val="PargrafodaLista"/>
-        <w:numPr>
-          <w:ilvl w:val="0"/>
-          <w:numId w:val="3"/>
-        </w:numPr>
-        <w:rPr>
-          <w:sz w:val="28"/>
-          <w:szCs w:val="28"/>
-        </w:rPr>
-      </w:pPr>
-      <w:r>
-        <w:rPr>
-          <w:sz w:val="28"/>
-          <w:szCs w:val="28"/>
-        </w:rPr>
-        <w:t>Cliente abrirá chamado em caso de dúvida ou parada da solução;</w:t>
-      </w:r>
-    </w:p>
-    <w:p>
-      <w:pPr>
-        <w:pStyle w:val="PargrafodaLista"/>
-        <w:numPr>
-          <w:ilvl w:val="0"/>
-          <w:numId w:val="3"/>
-        </w:numPr>
-        <w:rPr>
-          <w:sz w:val="28"/>
-          <w:szCs w:val="28"/>
-        </w:rPr>
-      </w:pPr>
-      <w:r>
-        <w:rPr>
-          <w:sz w:val="28"/>
-          <w:szCs w:val="28"/>
-        </w:rPr>
-        <w:t>Equipe de suporte atuará de prontidão para resolução de bugs;</w:t>
-      </w:r>
-    </w:p>
-    <w:p>
-      <w:pPr>
-        <w:pStyle w:val="PargrafodaLista"/>
-        <w:numPr>
-          <w:ilvl w:val="0"/>
-          <w:numId w:val="3"/>
-        </w:numPr>
-        <w:rPr>
-          <w:sz w:val="28"/>
-          <w:szCs w:val="28"/>
-        </w:rPr>
-      </w:pPr>
-      <w:r>
-        <w:rPr>
-          <w:sz w:val="28"/>
-          <w:szCs w:val="28"/>
-        </w:rPr>
-        <w:t>Totens receberão a manutenção adequada para suporte da solução.</w:t>
-      </w:r>
-    </w:p>
-    <w:p>
-      <w:pPr>
-        <w:pStyle w:val="PargrafodaLista"/>
-        <w:numPr>
-          <w:ilvl w:val="0"/>
-          <w:numId w:val="3"/>
-        </w:numPr>
-        <w:rPr>
-          <w:sz w:val="28"/>
-          <w:szCs w:val="28"/>
-        </w:rPr>
-      </w:pPr>
-      <w:r>
-        <w:rPr>
-          <w:sz w:val="28"/>
-          <w:szCs w:val="28"/>
-        </w:rPr>
-        <w:t>Monitor terá acesso aos totens</w:t>
-      </w:r>
-      <w:r>
-        <w:rPr>
-          <w:sz w:val="28"/>
-          <w:szCs w:val="28"/>
-        </w:rPr>
-        <w:t xml:space="preserve"> somente depois de ter sido cadastrado no site pelo gerente;</w:t>
-      </w:r>
-    </w:p>
-    <w:p>
-      <w:pPr>
-        <w:pStyle w:val="PargrafodaLista"/>
-        <w:numPr>
-          <w:ilvl w:val="0"/>
-          <w:numId w:val="3"/>
-        </w:numPr>
-        <w:rPr>
-          <w:sz w:val="28"/>
-          <w:szCs w:val="28"/>
-        </w:rPr>
-      </w:pPr>
-      <w:r>
-        <w:rPr>
-          <w:sz w:val="28"/>
-          <w:szCs w:val="28"/>
-        </w:rPr>
-        <w:t>Monitor ficará responsável pelo funcionamento externo da solução (hardware dos totens);</w:t>
-      </w:r>
-    </w:p>
-    <w:p>
-      <w:pPr>
-        <w:pStyle w:val="PargrafodaLista"/>
-        <w:numPr>
-          <w:ilvl w:val="0"/>
-          <w:numId w:val="3"/>
-        </w:numPr>
-        <w:rPr>
-          <w:sz w:val="28"/>
-          <w:szCs w:val="28"/>
-        </w:rPr>
-      </w:pPr>
-      <w:r>
-        <w:rPr>
-          <w:sz w:val="28"/>
-          <w:szCs w:val="28"/>
-        </w:rPr>
-        <w:t xml:space="preserve">Usuário terá disponibilizado ao lado do totem o </w:t>
-      </w:r>
-      <w:proofErr w:type="spellStart"/>
-      <w:r>
-        <w:rPr>
-          <w:sz w:val="28"/>
-          <w:szCs w:val="28"/>
-        </w:rPr>
-        <w:t>QRCode</w:t>
-      </w:r>
-      <w:proofErr w:type="spellEnd"/>
-      <w:r>
-        <w:rPr>
-          <w:sz w:val="28"/>
-          <w:szCs w:val="28"/>
-        </w:rPr>
-        <w:t xml:space="preserve"> para utilizar em caso de parada dos totens</w:t>
-      </w:r>
-      <w:r>
-        <w:rPr>
-          <w:sz w:val="28"/>
-          <w:szCs w:val="28"/>
-        </w:rPr>
-        <w:t>.</w:t>
-      </w:r>
-    </w:p>
-    <w:p>
-      <w:pPr>
-        <w:rPr>
-          <w:b/>
-          <w:bCs/>
-          <w:sz w:val="32"/>
-          <w:szCs w:val="32"/>
-        </w:rPr>
-      </w:pPr>
-    </w:p>
-    <w:p>
-      <w:pPr>
+      </w:pPr>
+      <w:r>
         <w:rPr>
           <w:b/>
           <w:bCs/>
@@ -3210,8 +3127,234 @@
           <w:szCs w:val="36"/>
           <w:u w:val="single"/>
         </w:rPr>
-      </w:pPr>
-      <w:r>
+        <w:t>Premissas:</w:t>
+      </w:r>
+    </w:p>
+    <w:p>
+      <w:pPr>
+        <w:pStyle w:val="PargrafodaLista"/>
+        <w:numPr>
+          <w:ilvl w:val="0"/>
+          <w:numId w:val="3"/>
+        </w:numPr>
+        <w:rPr>
+          <w:sz w:val="28"/>
+          <w:szCs w:val="28"/>
+        </w:rPr>
+      </w:pPr>
+      <w:r>
+        <w:rPr>
+          <w:sz w:val="28"/>
+          <w:szCs w:val="28"/>
+        </w:rPr>
+        <w:t>Cliente possui acesso à internet (50 megas);</w:t>
+      </w:r>
+    </w:p>
+    <w:p>
+      <w:pPr>
+        <w:pStyle w:val="PargrafodaLista"/>
+        <w:numPr>
+          <w:ilvl w:val="0"/>
+          <w:numId w:val="3"/>
+        </w:numPr>
+        <w:rPr>
+          <w:sz w:val="28"/>
+          <w:szCs w:val="28"/>
+        </w:rPr>
+      </w:pPr>
+      <w:r>
+        <w:rPr>
+          <w:sz w:val="28"/>
+          <w:szCs w:val="28"/>
+        </w:rPr>
+        <w:t>Cliente abrirá chamado em caso de dúvida ou parada da solução;</w:t>
+      </w:r>
+    </w:p>
+    <w:p>
+      <w:pPr>
+        <w:pStyle w:val="PargrafodaLista"/>
+        <w:numPr>
+          <w:ilvl w:val="0"/>
+          <w:numId w:val="3"/>
+        </w:numPr>
+        <w:rPr>
+          <w:sz w:val="28"/>
+          <w:szCs w:val="28"/>
+        </w:rPr>
+      </w:pPr>
+      <w:r>
+        <w:rPr>
+          <w:sz w:val="28"/>
+          <w:szCs w:val="28"/>
+        </w:rPr>
+        <w:t>Equipe de suporte atuará de prontidão para resolução de bugs;</w:t>
+      </w:r>
+    </w:p>
+    <w:p>
+      <w:pPr>
+        <w:pStyle w:val="PargrafodaLista"/>
+        <w:numPr>
+          <w:ilvl w:val="0"/>
+          <w:numId w:val="3"/>
+        </w:numPr>
+        <w:rPr>
+          <w:sz w:val="28"/>
+          <w:szCs w:val="28"/>
+        </w:rPr>
+      </w:pPr>
+      <w:r>
+        <w:rPr>
+          <w:sz w:val="28"/>
+          <w:szCs w:val="28"/>
+        </w:rPr>
+        <w:t>Totens receberão a manutenção adequada para suporte da solução.</w:t>
+      </w:r>
+    </w:p>
+    <w:p>
+      <w:pPr>
+        <w:pStyle w:val="PargrafodaLista"/>
+        <w:numPr>
+          <w:ilvl w:val="0"/>
+          <w:numId w:val="3"/>
+        </w:numPr>
+        <w:rPr>
+          <w:sz w:val="28"/>
+          <w:szCs w:val="28"/>
+        </w:rPr>
+      </w:pPr>
+      <w:r>
+        <w:rPr>
+          <w:sz w:val="28"/>
+          <w:szCs w:val="28"/>
+        </w:rPr>
+        <w:t>Monitor terá acesso aos totens somente depois de ter sido cadastrado no site pelo gerente;</w:t>
+      </w:r>
+    </w:p>
+    <w:p>
+      <w:pPr>
+        <w:pStyle w:val="PargrafodaLista"/>
+        <w:numPr>
+          <w:ilvl w:val="0"/>
+          <w:numId w:val="3"/>
+        </w:numPr>
+        <w:rPr>
+          <w:sz w:val="28"/>
+          <w:szCs w:val="28"/>
+        </w:rPr>
+      </w:pPr>
+      <w:r>
+        <w:rPr>
+          <w:sz w:val="28"/>
+          <w:szCs w:val="28"/>
+        </w:rPr>
+        <w:t>Monitor ficará responsável pelo funcionamento externo da solução (hardware dos totens);</w:t>
+      </w:r>
+    </w:p>
+    <w:p>
+      <w:pPr>
+        <w:pStyle w:val="PargrafodaLista"/>
+        <w:numPr>
+          <w:ilvl w:val="0"/>
+          <w:numId w:val="3"/>
+        </w:numPr>
+        <w:rPr>
+          <w:sz w:val="28"/>
+          <w:szCs w:val="28"/>
+        </w:rPr>
+      </w:pPr>
+      <w:r>
+        <w:rPr>
+          <w:sz w:val="28"/>
+          <w:szCs w:val="28"/>
+        </w:rPr>
+        <w:t xml:space="preserve">Usuário terá disponibilizado ao lado do totem o </w:t>
+      </w:r>
+      <w:proofErr w:type="spellStart"/>
+      <w:r>
+        <w:rPr>
+          <w:sz w:val="28"/>
+          <w:szCs w:val="28"/>
+        </w:rPr>
+        <w:t>QRCode</w:t>
+      </w:r>
+      <w:proofErr w:type="spellEnd"/>
+      <w:r>
+        <w:rPr>
+          <w:sz w:val="28"/>
+          <w:szCs w:val="28"/>
+        </w:rPr>
+        <w:t xml:space="preserve"> para utilizar em caso de parada dos totens</w:t>
+      </w:r>
+      <w:r>
+        <w:rPr>
+          <w:sz w:val="28"/>
+          <w:szCs w:val="28"/>
+        </w:rPr>
+        <w:t>.</w:t>
+      </w:r>
+    </w:p>
+    <w:p>
+      <w:pPr>
+        <w:rPr>
+          <w:b/>
+          <w:bCs/>
+          <w:sz w:val="32"/>
+          <w:szCs w:val="32"/>
+        </w:rPr>
+      </w:pPr>
+    </w:p>
+    <w:p>
+      <w:pPr>
+        <w:rPr>
+          <w:b/>
+          <w:bCs/>
+          <w:sz w:val="32"/>
+          <w:szCs w:val="32"/>
+        </w:rPr>
+      </w:pPr>
+    </w:p>
+    <w:p>
+      <w:pPr>
+        <w:rPr>
+          <w:b/>
+          <w:bCs/>
+          <w:sz w:val="32"/>
+          <w:szCs w:val="32"/>
+        </w:rPr>
+      </w:pPr>
+    </w:p>
+    <w:p>
+      <w:pPr>
+        <w:rPr>
+          <w:b/>
+          <w:bCs/>
+          <w:sz w:val="32"/>
+          <w:szCs w:val="32"/>
+        </w:rPr>
+      </w:pPr>
+    </w:p>
+    <w:p>
+      <w:pPr>
+        <w:rPr>
+          <w:b/>
+          <w:bCs/>
+          <w:sz w:val="32"/>
+          <w:szCs w:val="32"/>
+        </w:rPr>
+      </w:pPr>
+    </w:p>
+    <w:p>
+      <w:pPr>
+        <w:rPr>
+          <w:b/>
+          <w:bCs/>
+          <w:sz w:val="32"/>
+          <w:szCs w:val="32"/>
+        </w:rPr>
+      </w:pPr>
+    </w:p>
+    <w:p>
+      <w:pPr>
         <w:rPr>
           <w:b/>
           <w:bCs/>
@@ -3219,183 +3362,8 @@
           <w:szCs w:val="36"/>
           <w:u w:val="single"/>
         </w:rPr>
-        <w:t>Restrições:</w:t>
-      </w:r>
-    </w:p>
-    <w:p>
-      <w:pPr>
-        <w:pStyle w:val="PargrafodaLista"/>
-        <w:numPr>
-          <w:ilvl w:val="0"/>
-          <w:numId w:val="4"/>
-        </w:numPr>
-        <w:rPr>
-          <w:sz w:val="28"/>
-          <w:szCs w:val="28"/>
-        </w:rPr>
-      </w:pPr>
-      <w:r>
-        <w:rPr>
-          <w:sz w:val="28"/>
-          <w:szCs w:val="28"/>
-        </w:rPr>
-        <w:t>Cliente necessita da aplicação em Java e JavaScript;</w:t>
-      </w:r>
-    </w:p>
-    <w:p>
-      <w:pPr>
-        <w:pStyle w:val="PargrafodaLista"/>
-        <w:numPr>
-          <w:ilvl w:val="0"/>
-          <w:numId w:val="4"/>
-        </w:numPr>
-        <w:rPr>
-          <w:sz w:val="28"/>
-          <w:szCs w:val="28"/>
-        </w:rPr>
-      </w:pPr>
-      <w:r>
-        <w:rPr>
-          <w:sz w:val="28"/>
-          <w:szCs w:val="28"/>
-        </w:rPr>
-        <w:t>Banco de dados podem ser MySQL ou SQL Ser</w:t>
-      </w:r>
-      <w:r>
-        <w:rPr>
-          <w:sz w:val="28"/>
-          <w:szCs w:val="28"/>
-        </w:rPr>
-        <w:t>ver;</w:t>
-      </w:r>
-    </w:p>
-    <w:p>
-      <w:pPr>
-        <w:pStyle w:val="PargrafodaLista"/>
-        <w:numPr>
-          <w:ilvl w:val="0"/>
-          <w:numId w:val="4"/>
-        </w:numPr>
-        <w:rPr>
-          <w:sz w:val="28"/>
-          <w:szCs w:val="28"/>
-        </w:rPr>
-      </w:pPr>
-      <w:r>
-        <w:rPr>
-          <w:sz w:val="28"/>
-          <w:szCs w:val="28"/>
-        </w:rPr>
-        <w:t>O ambiente necessita estar alocado no Azure;</w:t>
-      </w:r>
-    </w:p>
-    <w:p>
-      <w:pPr>
-        <w:pStyle w:val="PargrafodaLista"/>
-        <w:numPr>
-          <w:ilvl w:val="0"/>
-          <w:numId w:val="4"/>
-        </w:numPr>
-        <w:rPr>
-          <w:sz w:val="28"/>
-          <w:szCs w:val="28"/>
-        </w:rPr>
-      </w:pPr>
-      <w:r>
-        <w:rPr>
-          <w:sz w:val="28"/>
-          <w:szCs w:val="28"/>
-        </w:rPr>
-        <w:t>Plataforma de versionamento necessita ser Github;</w:t>
-      </w:r>
-    </w:p>
-    <w:p>
-      <w:pPr>
-        <w:pStyle w:val="PargrafodaLista"/>
-        <w:numPr>
-          <w:ilvl w:val="0"/>
-          <w:numId w:val="4"/>
-        </w:numPr>
-        <w:rPr>
-          <w:sz w:val="28"/>
-          <w:szCs w:val="28"/>
-        </w:rPr>
-      </w:pPr>
-      <w:r>
-        <w:rPr>
-          <w:sz w:val="28"/>
-          <w:szCs w:val="28"/>
-        </w:rPr>
-        <w:t>Ferramenta de planejamento necessita ser Planner;</w:t>
-      </w:r>
-    </w:p>
-    <w:p>
-      <w:pPr>
-        <w:pStyle w:val="PargrafodaLista"/>
-        <w:numPr>
-          <w:ilvl w:val="0"/>
-          <w:numId w:val="4"/>
-        </w:numPr>
-        <w:rPr>
-          <w:sz w:val="28"/>
-          <w:szCs w:val="28"/>
-        </w:rPr>
-      </w:pPr>
-      <w:r>
-        <w:rPr>
-          <w:sz w:val="28"/>
-          <w:szCs w:val="28"/>
-        </w:rPr>
-        <w:t>Prazo de entrega da Sprint 1 prevista para 08/09</w:t>
-      </w:r>
-      <w:r>
-        <w:rPr>
-          <w:sz w:val="28"/>
-          <w:szCs w:val="28"/>
-        </w:rPr>
-        <w:t>;</w:t>
-      </w:r>
-    </w:p>
-    <w:p>
-      <w:pPr>
-        <w:pStyle w:val="PargrafodaLista"/>
-        <w:numPr>
-          <w:ilvl w:val="0"/>
-          <w:numId w:val="4"/>
-        </w:numPr>
-        <w:rPr>
-          <w:sz w:val="28"/>
-          <w:szCs w:val="28"/>
-        </w:rPr>
-      </w:pPr>
-      <w:r>
-        <w:rPr>
-          <w:sz w:val="28"/>
-          <w:szCs w:val="28"/>
-        </w:rPr>
-        <w:t>Prazo de entrega de Sprint 2 prevista para 20/10;</w:t>
-      </w:r>
-    </w:p>
-    <w:p>
-      <w:pPr>
-        <w:pStyle w:val="PargrafodaLista"/>
-        <w:rPr>
-          <w:sz w:val="28"/>
-          <w:szCs w:val="28"/>
-        </w:rPr>
-      </w:pPr>
-    </w:p>
-    <w:p>
-      <w:pPr>
-        <w:pStyle w:val="PargrafodaLista"/>
-        <w:rPr>
-          <w:sz w:val="28"/>
-          <w:szCs w:val="28"/>
-        </w:rPr>
-      </w:pPr>
-    </w:p>
-    <w:p>
-      <w:pPr>
+      </w:pPr>
+      <w:r>
         <w:rPr>
           <w:b/>
           <w:bCs/>
@@ -3403,6 +3371,163 @@
           <w:szCs w:val="36"/>
           <w:u w:val="single"/>
         </w:rPr>
+        <w:t>Restrições:</w:t>
+      </w:r>
+    </w:p>
+    <w:p>
+      <w:pPr>
+        <w:pStyle w:val="PargrafodaLista"/>
+        <w:numPr>
+          <w:ilvl w:val="0"/>
+          <w:numId w:val="4"/>
+        </w:numPr>
+        <w:rPr>
+          <w:sz w:val="28"/>
+          <w:szCs w:val="28"/>
+        </w:rPr>
+      </w:pPr>
+      <w:r>
+        <w:rPr>
+          <w:sz w:val="28"/>
+          <w:szCs w:val="28"/>
+        </w:rPr>
+        <w:t>Cliente necessita da aplicação em Java e JavaScript;</w:t>
+      </w:r>
+    </w:p>
+    <w:p>
+      <w:pPr>
+        <w:pStyle w:val="PargrafodaLista"/>
+        <w:numPr>
+          <w:ilvl w:val="0"/>
+          <w:numId w:val="4"/>
+        </w:numPr>
+        <w:rPr>
+          <w:sz w:val="28"/>
+          <w:szCs w:val="28"/>
+        </w:rPr>
+      </w:pPr>
+      <w:r>
+        <w:rPr>
+          <w:sz w:val="28"/>
+          <w:szCs w:val="28"/>
+        </w:rPr>
+        <w:t>Banco de dados podem ser MySQL ou SQL Server;</w:t>
+      </w:r>
+    </w:p>
+    <w:p>
+      <w:pPr>
+        <w:pStyle w:val="PargrafodaLista"/>
+        <w:numPr>
+          <w:ilvl w:val="0"/>
+          <w:numId w:val="4"/>
+        </w:numPr>
+        <w:rPr>
+          <w:sz w:val="28"/>
+          <w:szCs w:val="28"/>
+        </w:rPr>
+      </w:pPr>
+      <w:r>
+        <w:rPr>
+          <w:sz w:val="28"/>
+          <w:szCs w:val="28"/>
+        </w:rPr>
+        <w:t>O ambiente necessita estar alocado no Azure;</w:t>
+      </w:r>
+    </w:p>
+    <w:p>
+      <w:pPr>
+        <w:pStyle w:val="PargrafodaLista"/>
+        <w:numPr>
+          <w:ilvl w:val="0"/>
+          <w:numId w:val="4"/>
+        </w:numPr>
+        <w:rPr>
+          <w:sz w:val="28"/>
+          <w:szCs w:val="28"/>
+        </w:rPr>
+      </w:pPr>
+      <w:r>
+        <w:rPr>
+          <w:sz w:val="28"/>
+          <w:szCs w:val="28"/>
+        </w:rPr>
+        <w:t>Plataforma de versionamento necessita ser Github;</w:t>
+      </w:r>
+    </w:p>
+    <w:p>
+      <w:pPr>
+        <w:pStyle w:val="PargrafodaLista"/>
+        <w:numPr>
+          <w:ilvl w:val="0"/>
+          <w:numId w:val="4"/>
+        </w:numPr>
+        <w:rPr>
+          <w:sz w:val="28"/>
+          <w:szCs w:val="28"/>
+        </w:rPr>
+      </w:pPr>
+      <w:r>
+        <w:rPr>
+          <w:sz w:val="28"/>
+          <w:szCs w:val="28"/>
+        </w:rPr>
+        <w:t>Ferramenta de planejamento necessita ser Planner;</w:t>
+      </w:r>
+    </w:p>
+    <w:p>
+      <w:pPr>
+        <w:pStyle w:val="PargrafodaLista"/>
+        <w:numPr>
+          <w:ilvl w:val="0"/>
+          <w:numId w:val="4"/>
+        </w:numPr>
+        <w:rPr>
+          <w:sz w:val="28"/>
+          <w:szCs w:val="28"/>
+        </w:rPr>
+      </w:pPr>
+      <w:r>
+        <w:rPr>
+          <w:sz w:val="28"/>
+          <w:szCs w:val="28"/>
+        </w:rPr>
+        <w:t>Prazo de entrega da Sprint 1 prevista para 08/09</w:t>
+      </w:r>
+      <w:r>
+        <w:rPr>
+          <w:sz w:val="28"/>
+          <w:szCs w:val="28"/>
+        </w:rPr>
+        <w:t>;</w:t>
+      </w:r>
+    </w:p>
+    <w:p>
+      <w:pPr>
+        <w:pStyle w:val="PargrafodaLista"/>
+        <w:numPr>
+          <w:ilvl w:val="0"/>
+          <w:numId w:val="4"/>
+        </w:numPr>
+        <w:rPr>
+          <w:sz w:val="28"/>
+          <w:szCs w:val="28"/>
+        </w:rPr>
+      </w:pPr>
+      <w:r>
+        <w:rPr>
+          <w:sz w:val="28"/>
+          <w:szCs w:val="28"/>
+        </w:rPr>
+        <w:t>Prazo de entrega de Sprint 2 prevista para 20/10;</w:t>
+      </w:r>
+    </w:p>
+    <w:p>
+      <w:pPr>
+        <w:pStyle w:val="PargrafodaLista"/>
+        <w:rPr>
+          <w:sz w:val="28"/>
+          <w:szCs w:val="28"/>
+        </w:rPr>
       </w:pPr>
     </w:p>
     <w:p>
@@ -3445,14 +3570,7 @@
           <w:sz w:val="28"/>
           <w:szCs w:val="28"/>
         </w:rPr>
-        <w:t xml:space="preserve">Desenvolvimento da </w:t>
-      </w:r>
-      <w:r>
-        <w:rPr>
-          <w:sz w:val="28"/>
-          <w:szCs w:val="28"/>
-        </w:rPr>
-        <w:t>prototipação do site;</w:t>
+        <w:t>Desenvolvimento da prototipação do site;</w:t>
       </w:r>
     </w:p>
     <w:p>
@@ -3663,14 +3781,7 @@
           <w:sz w:val="28"/>
           <w:szCs w:val="28"/>
         </w:rPr>
-        <w:t>Criação da documentaçã</w:t>
-      </w:r>
-      <w:r>
-        <w:rPr>
-          <w:sz w:val="28"/>
-          <w:szCs w:val="28"/>
-        </w:rPr>
-        <w:t>o do projeto;</w:t>
+        <w:t>Criação da documentação do projeto;</w:t>
       </w:r>
     </w:p>
     <w:p>
@@ -3891,7 +4002,22 @@
           <w:sz w:val="28"/>
           <w:szCs w:val="28"/>
         </w:rPr>
-        <w:t xml:space="preserve"> de cadastro e login de usuário baseado no BD;</w:t>
+        <w:t xml:space="preserve"> de cadastro e login de </w:t>
+      </w:r>
+      <w:r>
+        <w:rPr>
+          <w:sz w:val="28"/>
+          <w:szCs w:val="28"/>
+          <w:u w:val="single"/>
+        </w:rPr>
+        <w:t>usuário</w:t>
+      </w:r>
+      <w:r>
+        <w:rPr>
+          <w:sz w:val="28"/>
+          <w:szCs w:val="28"/>
+        </w:rPr>
+        <w:t xml:space="preserve"> baseado no BD;</w:t>
       </w:r>
     </w:p>
     <w:p>
@@ -3978,91 +4104,34 @@
     </w:p>
     <w:p>
       <w:pPr>
-        <w:rPr>
-          <w:b/>
-          <w:bCs/>
-          <w:sz w:val="32"/>
-          <w:szCs w:val="32"/>
-        </w:rPr>
-      </w:pPr>
-    </w:p>
-    <w:p>
-      <w:pPr>
-        <w:rPr>
-          <w:b/>
-          <w:bCs/>
-          <w:sz w:val="32"/>
-          <w:szCs w:val="32"/>
-        </w:rPr>
-      </w:pPr>
-    </w:p>
-    <w:p>
-      <w:pPr>
-        <w:rPr>
-          <w:b/>
-          <w:bCs/>
-          <w:sz w:val="32"/>
-          <w:szCs w:val="32"/>
-        </w:rPr>
-      </w:pPr>
-    </w:p>
-    <w:p>
-      <w:pPr>
-        <w:rPr>
-          <w:b/>
-          <w:bCs/>
-          <w:sz w:val="32"/>
-          <w:szCs w:val="32"/>
-        </w:rPr>
-      </w:pPr>
-    </w:p>
-    <w:p>
-      <w:pPr>
-        <w:rPr>
-          <w:b/>
-          <w:bCs/>
-          <w:sz w:val="32"/>
-          <w:szCs w:val="32"/>
-        </w:rPr>
-      </w:pPr>
-    </w:p>
-    <w:p>
-      <w:pPr>
-        <w:rPr>
-          <w:b/>
-          <w:bCs/>
-          <w:sz w:val="32"/>
-          <w:szCs w:val="32"/>
-        </w:rPr>
-      </w:pPr>
-    </w:p>
-    <w:p>
-      <w:pPr>
-        <w:rPr>
-          <w:b/>
-          <w:bCs/>
-          <w:sz w:val="32"/>
-          <w:szCs w:val="32"/>
-        </w:rPr>
-      </w:pPr>
-    </w:p>
-    <w:p>
-      <w:pPr>
-        <w:rPr>
-          <w:b/>
-          <w:bCs/>
-          <w:sz w:val="32"/>
-          <w:szCs w:val="32"/>
-        </w:rPr>
-      </w:pPr>
-    </w:p>
-    <w:p>
-      <w:pPr>
-        <w:rPr>
-          <w:b/>
-          <w:bCs/>
-          <w:sz w:val="32"/>
-          <w:szCs w:val="32"/>
+        <w:pStyle w:val="PargrafodaLista"/>
+        <w:numPr>
+          <w:ilvl w:val="0"/>
+          <w:numId w:val="5"/>
+        </w:numPr>
+        <w:rPr>
+          <w:b/>
+          <w:bCs/>
+          <w:sz w:val="28"/>
+          <w:szCs w:val="28"/>
+        </w:rPr>
+      </w:pPr>
+      <w:r>
+        <w:rPr>
+          <w:sz w:val="28"/>
+          <w:szCs w:val="28"/>
+        </w:rPr>
+        <w:t>Validação das funcionalidades e ferramentas utilizadas ao longo da sprint;</w:t>
+      </w:r>
+    </w:p>
+    <w:p>
+      <w:pPr>
+        <w:ind w:left="360"/>
+        <w:rPr>
+          <w:b/>
+          <w:bCs/>
+          <w:sz w:val="28"/>
+          <w:szCs w:val="28"/>
         </w:rPr>
       </w:pPr>
     </w:p>
@@ -4104,14 +4173,7 @@
           <w:sz w:val="28"/>
           <w:szCs w:val="28"/>
         </w:rPr>
-        <w:t>Ho</w:t>
-      </w:r>
-      <w:r>
-        <w:rPr>
-          <w:sz w:val="28"/>
-          <w:szCs w:val="28"/>
-        </w:rPr>
-        <w:t>mologação da primeira versão de protótipos e documentação do site; [26/08]</w:t>
+        <w:t>Homologação da primeira versão de protótipos e documentação do site; [26/08]</w:t>
       </w:r>
     </w:p>
     <w:p>
@@ -4171,14 +4233,7 @@
           <w:sz w:val="28"/>
           <w:szCs w:val="28"/>
         </w:rPr>
-        <w:t xml:space="preserve">Criação v1 do DER / definição v1 Regra de Negócio; </w:t>
-      </w:r>
-      <w:r>
-        <w:rPr>
-          <w:sz w:val="28"/>
-          <w:szCs w:val="28"/>
-        </w:rPr>
-        <w:t>[31/08]</w:t>
+        <w:t>Criação v1 do DER / definição v1 Regra de Negócio; [31/08]</w:t>
       </w:r>
     </w:p>
     <w:p>
@@ -4298,14 +4353,7 @@
           <w:sz w:val="28"/>
           <w:szCs w:val="28"/>
         </w:rPr>
-        <w:t>Ensaio da aprese</w:t>
-      </w:r>
-      <w:r>
-        <w:rPr>
-          <w:sz w:val="28"/>
-          <w:szCs w:val="28"/>
-        </w:rPr>
-        <w:t>ntação 2; [06/09]</w:t>
+        <w:t>Ensaio da apresentação 2; [06/09]</w:t>
       </w:r>
     </w:p>
     <w:p>
@@ -4345,7 +4393,61 @@
           <w:sz w:val="28"/>
           <w:szCs w:val="28"/>
         </w:rPr>
-        <w:t>Apresentação Sprint 1. [09/09]</w:t>
+        <w:t>Apresentação Sprint 1</w:t>
+      </w:r>
+      <w:r>
+        <w:rPr>
+          <w:sz w:val="28"/>
+          <w:szCs w:val="28"/>
+        </w:rPr>
+        <w:t>;</w:t>
+      </w:r>
+      <w:r>
+        <w:rPr>
+          <w:sz w:val="28"/>
+          <w:szCs w:val="28"/>
+        </w:rPr>
+        <w:t xml:space="preserve"> [09/09]</w:t>
+      </w:r>
+    </w:p>
+    <w:p>
+      <w:pPr>
+        <w:pStyle w:val="PargrafodaLista"/>
+        <w:numPr>
+          <w:ilvl w:val="0"/>
+          <w:numId w:val="6"/>
+        </w:numPr>
+        <w:rPr>
+          <w:sz w:val="28"/>
+          <w:szCs w:val="28"/>
+        </w:rPr>
+      </w:pPr>
+      <w:r>
+        <w:rPr>
+          <w:sz w:val="28"/>
+          <w:szCs w:val="28"/>
+        </w:rPr>
+        <w:t>Validação do Banco de Dados; [27/09]</w:t>
+      </w:r>
+    </w:p>
+    <w:p>
+      <w:pPr>
+        <w:pStyle w:val="PargrafodaLista"/>
+        <w:numPr>
+          <w:ilvl w:val="0"/>
+          <w:numId w:val="6"/>
+        </w:numPr>
+        <w:rPr>
+          <w:sz w:val="28"/>
+          <w:szCs w:val="28"/>
+        </w:rPr>
+      </w:pPr>
+      <w:r>
+        <w:rPr>
+          <w:sz w:val="28"/>
+          <w:szCs w:val="28"/>
+        </w:rPr>
+        <w:t>Validação do BMPN; [28/09]</w:t>
       </w:r>
     </w:p>
     <w:sectPr>

</xml_diff>

<commit_message>
subindo alterações de documentação, adicionando diagrama de software
</commit_message>
<xml_diff>
--- a/Documentação/DOCUMENTACAO.docx
+++ b/Documentação/DOCUMENTACAO.docx
@@ -230,7 +230,21 @@
           <w:sz w:val="28"/>
           <w:szCs w:val="28"/>
         </w:rPr>
-        <w:t xml:space="preserve"> em caso de parada da aplicação. Quando acionado o </w:t>
+        <w:t xml:space="preserve"> </w:t>
+      </w:r>
+      <w:r>
+        <w:rPr>
+          <w:sz w:val="28"/>
+          <w:szCs w:val="28"/>
+        </w:rPr>
+        <w:t>para feedback do funcionamento</w:t>
+      </w:r>
+      <w:r>
+        <w:rPr>
+          <w:sz w:val="28"/>
+          <w:szCs w:val="28"/>
+        </w:rPr>
+        <w:t xml:space="preserve">. Quando acionado o </w:t>
       </w:r>
       <w:proofErr w:type="spellStart"/>
       <w:r>
@@ -246,7 +260,14 @@
           <w:sz w:val="28"/>
           <w:szCs w:val="28"/>
         </w:rPr>
-        <w:t xml:space="preserve">, o usuário será redirecionado a uma nova página com uma mensagem </w:t>
+        <w:t xml:space="preserve">, o usuário será redirecionado a uma nova página </w:t>
+      </w:r>
+      <w:r>
+        <w:rPr>
+          <w:sz w:val="28"/>
+          <w:szCs w:val="28"/>
+        </w:rPr>
+        <w:t xml:space="preserve">de </w:t>
       </w:r>
       <w:proofErr w:type="spellStart"/>
       <w:r>
@@ -254,7 +275,7 @@
           <w:sz w:val="28"/>
           <w:szCs w:val="28"/>
         </w:rPr>
-        <w:t>pré</w:t>
+        <w:t>helpdesk</w:t>
       </w:r>
       <w:proofErr w:type="spellEnd"/>
       <w:r>
@@ -262,7 +283,63 @@
           <w:sz w:val="28"/>
           <w:szCs w:val="28"/>
         </w:rPr>
-        <w:t xml:space="preserve"> escrita contextualizando o problema (no caso, a parada do totem) que será enviado ao agente. Ao enviar a mensagem, o agente do totem receberá uma notificação que reforçará o feedback do incidente e tornará, consequentemente, a aplicação mais sólida e confiável, onde além de ter o monitoramento do totem por parte do software, poderá receber feedback em tempo real por</w:t>
+        <w:t xml:space="preserve"> que será enviado ao</w:t>
+      </w:r>
+      <w:r>
+        <w:rPr>
+          <w:sz w:val="28"/>
+          <w:szCs w:val="28"/>
+        </w:rPr>
+        <w:t>s</w:t>
+      </w:r>
+      <w:r>
+        <w:rPr>
+          <w:sz w:val="28"/>
+          <w:szCs w:val="28"/>
+        </w:rPr>
+        <w:t xml:space="preserve"> </w:t>
+      </w:r>
+      <w:r>
+        <w:rPr>
+          <w:sz w:val="28"/>
+          <w:szCs w:val="28"/>
+        </w:rPr>
+        <w:t>funcionários do metrô</w:t>
+      </w:r>
+      <w:r>
+        <w:rPr>
+          <w:sz w:val="28"/>
+          <w:szCs w:val="28"/>
+        </w:rPr>
+        <w:t>. Ao enviar a mensagem, o</w:t>
+      </w:r>
+      <w:r>
+        <w:rPr>
+          <w:sz w:val="28"/>
+          <w:szCs w:val="28"/>
+        </w:rPr>
+        <w:t xml:space="preserve">s funcionários receberão </w:t>
+      </w:r>
+      <w:r>
+        <w:rPr>
+          <w:sz w:val="28"/>
+          <w:szCs w:val="28"/>
+        </w:rPr>
+        <w:t xml:space="preserve">uma notificação que reforçará </w:t>
+      </w:r>
+      <w:r>
+        <w:rPr>
+          <w:sz w:val="28"/>
+          <w:szCs w:val="28"/>
+        </w:rPr>
+        <w:t>a situação e</w:t>
+      </w:r>
+      <w:r>
+        <w:rPr>
+          <w:sz w:val="28"/>
+          <w:szCs w:val="28"/>
+        </w:rPr>
+        <w:t xml:space="preserve"> tornará, consequentemente, a aplicação mais sólida e confiável, onde além de ter o monitoramento do totem por parte do software, poderá receber feedback em tempo real por</w:t>
       </w:r>
       <w:r>
         <w:rPr>
@@ -276,7 +353,21 @@
           <w:sz w:val="28"/>
           <w:szCs w:val="28"/>
         </w:rPr>
-        <w:t xml:space="preserve"> usuário também.</w:t>
+        <w:t xml:space="preserve"> usuário também</w:t>
+      </w:r>
+      <w:r>
+        <w:rPr>
+          <w:sz w:val="28"/>
+          <w:szCs w:val="28"/>
+        </w:rPr>
+        <w:t>, tanto indicando uma possível parada, quanto recebendo elogios pelo bom funcionamento</w:t>
+      </w:r>
+      <w:r>
+        <w:rPr>
+          <w:sz w:val="28"/>
+          <w:szCs w:val="28"/>
+        </w:rPr>
+        <w:t>.</w:t>
       </w:r>
     </w:p>
     <w:p>
@@ -1703,7 +1794,14 @@
           <w:sz w:val="24"/>
           <w:szCs w:val="24"/>
         </w:rPr>
-        <w:t xml:space="preserve">Em caso de parada do totem, o usuário terá acesso a um </w:t>
+        <w:t xml:space="preserve">O </w:t>
+      </w:r>
+      <w:r>
+        <w:rPr>
+          <w:sz w:val="24"/>
+          <w:szCs w:val="24"/>
+        </w:rPr>
+        <w:t xml:space="preserve">usuário terá acesso a um </w:t>
       </w:r>
       <w:proofErr w:type="spellStart"/>
       <w:r>
@@ -1735,30 +1833,63 @@
           <w:sz w:val="24"/>
           <w:szCs w:val="24"/>
         </w:rPr>
-        <w:t xml:space="preserve"> com uma informação </w:t>
-      </w:r>
-      <w:proofErr w:type="spellStart"/>
-      <w:r>
-        <w:rPr>
-          <w:sz w:val="24"/>
-          <w:szCs w:val="24"/>
-        </w:rPr>
-        <w:t>pré</w:t>
-      </w:r>
-      <w:proofErr w:type="spellEnd"/>
-      <w:r>
-        <w:rPr>
-          <w:sz w:val="24"/>
-          <w:szCs w:val="24"/>
-        </w:rPr>
-        <w:t xml:space="preserve">-configurada informando a parada da máquina. O funcionario irá receber a informação em seu dispositivo e desta forma saberá </w:t>
-      </w:r>
-      <w:r>
-        <w:rPr>
-          <w:sz w:val="24"/>
-          <w:szCs w:val="24"/>
-        </w:rPr>
-        <w:t>que precisa tomar atitude para solucionar o problema daquela máquina.</w:t>
+        <w:t xml:space="preserve"> </w:t>
+      </w:r>
+      <w:r>
+        <w:rPr>
+          <w:sz w:val="24"/>
+          <w:szCs w:val="24"/>
+        </w:rPr>
+        <w:t>onde possa enviar feedbacks sobre o funcionamento da solução</w:t>
+      </w:r>
+      <w:r>
+        <w:rPr>
+          <w:sz w:val="24"/>
+          <w:szCs w:val="24"/>
+        </w:rPr>
+        <w:t xml:space="preserve">. O funcionario irá receber a informação em seu dispositivo e desta forma saberá </w:t>
+      </w:r>
+      <w:r>
+        <w:rPr>
+          <w:sz w:val="24"/>
+          <w:szCs w:val="24"/>
+        </w:rPr>
+        <w:t>se a tecnologia está funcionando corretamente, ou se</w:t>
+      </w:r>
+      <w:r>
+        <w:rPr>
+          <w:sz w:val="24"/>
+          <w:szCs w:val="24"/>
+        </w:rPr>
+        <w:t xml:space="preserve"> precisa</w:t>
+      </w:r>
+      <w:r>
+        <w:rPr>
+          <w:sz w:val="24"/>
+          <w:szCs w:val="24"/>
+        </w:rPr>
+        <w:t xml:space="preserve"> ser tomado alguma</w:t>
+      </w:r>
+      <w:r>
+        <w:rPr>
+          <w:sz w:val="24"/>
+          <w:szCs w:val="24"/>
+        </w:rPr>
+        <w:t xml:space="preserve"> atitude para solucionar o </w:t>
+      </w:r>
+      <w:r>
+        <w:rPr>
+          <w:sz w:val="24"/>
+          <w:szCs w:val="24"/>
+        </w:rPr>
+        <w:t>incidente</w:t>
+      </w:r>
+      <w:r>
+        <w:rPr>
+          <w:sz w:val="24"/>
+          <w:szCs w:val="24"/>
+        </w:rPr>
+        <w:t xml:space="preserve"> daquela máquina.</w:t>
       </w:r>
     </w:p>
     <w:p>
@@ -3283,7 +3414,14 @@
           <w:sz w:val="28"/>
           <w:szCs w:val="28"/>
         </w:rPr>
-        <w:t xml:space="preserve"> para utilizar em caso de parada dos totens</w:t>
+        <w:t xml:space="preserve"> para utilizar e</w:t>
+      </w:r>
+      <w:r>
+        <w:rPr>
+          <w:sz w:val="28"/>
+          <w:szCs w:val="28"/>
+        </w:rPr>
+        <w:t>m feedbacks da aplicação</w:t>
       </w:r>
       <w:r>
         <w:rPr>
@@ -3292,16 +3430,6 @@
         </w:rPr>
         <w:t>.</w:t>
       </w:r>
-    </w:p>
-    <w:p>
-      <w:pPr>
-        <w:rPr>
-          <w:b/>
-          <w:bCs/>
-          <w:sz w:val="32"/>
-          <w:szCs w:val="32"/>
-        </w:rPr>
-      </w:pPr>
     </w:p>
     <w:p>
       <w:pPr>
@@ -3363,7 +3491,9 @@
           <w:u w:val="single"/>
         </w:rPr>
       </w:pPr>
-      <w:r>
+    </w:p>
+    <w:p>
+      <w:pPr>
         <w:rPr>
           <w:b/>
           <w:bCs/>
@@ -3371,167 +3501,8 @@
           <w:szCs w:val="36"/>
           <w:u w:val="single"/>
         </w:rPr>
-        <w:t>Restrições:</w:t>
-      </w:r>
-    </w:p>
-    <w:p>
-      <w:pPr>
-        <w:pStyle w:val="PargrafodaLista"/>
-        <w:numPr>
-          <w:ilvl w:val="0"/>
-          <w:numId w:val="4"/>
-        </w:numPr>
-        <w:rPr>
-          <w:sz w:val="28"/>
-          <w:szCs w:val="28"/>
-        </w:rPr>
-      </w:pPr>
-      <w:r>
-        <w:rPr>
-          <w:sz w:val="28"/>
-          <w:szCs w:val="28"/>
-        </w:rPr>
-        <w:t>Cliente necessita da aplicação em Java e JavaScript;</w:t>
-      </w:r>
-    </w:p>
-    <w:p>
-      <w:pPr>
-        <w:pStyle w:val="PargrafodaLista"/>
-        <w:numPr>
-          <w:ilvl w:val="0"/>
-          <w:numId w:val="4"/>
-        </w:numPr>
-        <w:rPr>
-          <w:sz w:val="28"/>
-          <w:szCs w:val="28"/>
-        </w:rPr>
-      </w:pPr>
-      <w:r>
-        <w:rPr>
-          <w:sz w:val="28"/>
-          <w:szCs w:val="28"/>
-        </w:rPr>
-        <w:t>Banco de dados podem ser MySQL ou SQL Server;</w:t>
-      </w:r>
-    </w:p>
-    <w:p>
-      <w:pPr>
-        <w:pStyle w:val="PargrafodaLista"/>
-        <w:numPr>
-          <w:ilvl w:val="0"/>
-          <w:numId w:val="4"/>
-        </w:numPr>
-        <w:rPr>
-          <w:sz w:val="28"/>
-          <w:szCs w:val="28"/>
-        </w:rPr>
-      </w:pPr>
-      <w:r>
-        <w:rPr>
-          <w:sz w:val="28"/>
-          <w:szCs w:val="28"/>
-        </w:rPr>
-        <w:t>O ambiente necessita estar alocado no Azure;</w:t>
-      </w:r>
-    </w:p>
-    <w:p>
-      <w:pPr>
-        <w:pStyle w:val="PargrafodaLista"/>
-        <w:numPr>
-          <w:ilvl w:val="0"/>
-          <w:numId w:val="4"/>
-        </w:numPr>
-        <w:rPr>
-          <w:sz w:val="28"/>
-          <w:szCs w:val="28"/>
-        </w:rPr>
-      </w:pPr>
-      <w:r>
-        <w:rPr>
-          <w:sz w:val="28"/>
-          <w:szCs w:val="28"/>
-        </w:rPr>
-        <w:t>Plataforma de versionamento necessita ser Github;</w:t>
-      </w:r>
-    </w:p>
-    <w:p>
-      <w:pPr>
-        <w:pStyle w:val="PargrafodaLista"/>
-        <w:numPr>
-          <w:ilvl w:val="0"/>
-          <w:numId w:val="4"/>
-        </w:numPr>
-        <w:rPr>
-          <w:sz w:val="28"/>
-          <w:szCs w:val="28"/>
-        </w:rPr>
-      </w:pPr>
-      <w:r>
-        <w:rPr>
-          <w:sz w:val="28"/>
-          <w:szCs w:val="28"/>
-        </w:rPr>
-        <w:t>Ferramenta de planejamento necessita ser Planner;</w:t>
-      </w:r>
-    </w:p>
-    <w:p>
-      <w:pPr>
-        <w:pStyle w:val="PargrafodaLista"/>
-        <w:numPr>
-          <w:ilvl w:val="0"/>
-          <w:numId w:val="4"/>
-        </w:numPr>
-        <w:rPr>
-          <w:sz w:val="28"/>
-          <w:szCs w:val="28"/>
-        </w:rPr>
-      </w:pPr>
-      <w:r>
-        <w:rPr>
-          <w:sz w:val="28"/>
-          <w:szCs w:val="28"/>
-        </w:rPr>
-        <w:t>Prazo de entrega da Sprint 1 prevista para 08/09</w:t>
-      </w:r>
-      <w:r>
-        <w:rPr>
-          <w:sz w:val="28"/>
-          <w:szCs w:val="28"/>
-        </w:rPr>
-        <w:t>;</w:t>
-      </w:r>
-    </w:p>
-    <w:p>
-      <w:pPr>
-        <w:pStyle w:val="PargrafodaLista"/>
-        <w:numPr>
-          <w:ilvl w:val="0"/>
-          <w:numId w:val="4"/>
-        </w:numPr>
-        <w:rPr>
-          <w:sz w:val="28"/>
-          <w:szCs w:val="28"/>
-        </w:rPr>
-      </w:pPr>
-      <w:r>
-        <w:rPr>
-          <w:sz w:val="28"/>
-          <w:szCs w:val="28"/>
-        </w:rPr>
-        <w:t>Prazo de entrega de Sprint 2 prevista para 20/10;</w:t>
-      </w:r>
-    </w:p>
-    <w:p>
-      <w:pPr>
-        <w:pStyle w:val="PargrafodaLista"/>
-        <w:rPr>
-          <w:sz w:val="28"/>
-          <w:szCs w:val="28"/>
-        </w:rPr>
-      </w:pPr>
-    </w:p>
-    <w:p>
-      <w:pPr>
+      </w:pPr>
+      <w:r>
         <w:rPr>
           <w:b/>
           <w:bCs/>
@@ -3539,8 +3510,167 @@
           <w:szCs w:val="36"/>
           <w:u w:val="single"/>
         </w:rPr>
-      </w:pPr>
-      <w:r>
+        <w:t>Restrições:</w:t>
+      </w:r>
+    </w:p>
+    <w:p>
+      <w:pPr>
+        <w:pStyle w:val="PargrafodaLista"/>
+        <w:numPr>
+          <w:ilvl w:val="0"/>
+          <w:numId w:val="4"/>
+        </w:numPr>
+        <w:rPr>
+          <w:sz w:val="28"/>
+          <w:szCs w:val="28"/>
+        </w:rPr>
+      </w:pPr>
+      <w:r>
+        <w:rPr>
+          <w:sz w:val="28"/>
+          <w:szCs w:val="28"/>
+        </w:rPr>
+        <w:t>Cliente necessita da aplicação em Java e JavaScript;</w:t>
+      </w:r>
+    </w:p>
+    <w:p>
+      <w:pPr>
+        <w:pStyle w:val="PargrafodaLista"/>
+        <w:numPr>
+          <w:ilvl w:val="0"/>
+          <w:numId w:val="4"/>
+        </w:numPr>
+        <w:rPr>
+          <w:sz w:val="28"/>
+          <w:szCs w:val="28"/>
+        </w:rPr>
+      </w:pPr>
+      <w:r>
+        <w:rPr>
+          <w:sz w:val="28"/>
+          <w:szCs w:val="28"/>
+        </w:rPr>
+        <w:t>Banco de dados podem ser MySQL ou SQL Server;</w:t>
+      </w:r>
+    </w:p>
+    <w:p>
+      <w:pPr>
+        <w:pStyle w:val="PargrafodaLista"/>
+        <w:numPr>
+          <w:ilvl w:val="0"/>
+          <w:numId w:val="4"/>
+        </w:numPr>
+        <w:rPr>
+          <w:sz w:val="28"/>
+          <w:szCs w:val="28"/>
+        </w:rPr>
+      </w:pPr>
+      <w:r>
+        <w:rPr>
+          <w:sz w:val="28"/>
+          <w:szCs w:val="28"/>
+        </w:rPr>
+        <w:t>O ambiente necessita estar alocado no Azure;</w:t>
+      </w:r>
+    </w:p>
+    <w:p>
+      <w:pPr>
+        <w:pStyle w:val="PargrafodaLista"/>
+        <w:numPr>
+          <w:ilvl w:val="0"/>
+          <w:numId w:val="4"/>
+        </w:numPr>
+        <w:rPr>
+          <w:sz w:val="28"/>
+          <w:szCs w:val="28"/>
+        </w:rPr>
+      </w:pPr>
+      <w:r>
+        <w:rPr>
+          <w:sz w:val="28"/>
+          <w:szCs w:val="28"/>
+        </w:rPr>
+        <w:t>Plataforma de versionamento necessita ser Github;</w:t>
+      </w:r>
+    </w:p>
+    <w:p>
+      <w:pPr>
+        <w:pStyle w:val="PargrafodaLista"/>
+        <w:numPr>
+          <w:ilvl w:val="0"/>
+          <w:numId w:val="4"/>
+        </w:numPr>
+        <w:rPr>
+          <w:sz w:val="28"/>
+          <w:szCs w:val="28"/>
+        </w:rPr>
+      </w:pPr>
+      <w:r>
+        <w:rPr>
+          <w:sz w:val="28"/>
+          <w:szCs w:val="28"/>
+        </w:rPr>
+        <w:t>Ferramenta de planejamento necessita ser Planner;</w:t>
+      </w:r>
+    </w:p>
+    <w:p>
+      <w:pPr>
+        <w:pStyle w:val="PargrafodaLista"/>
+        <w:numPr>
+          <w:ilvl w:val="0"/>
+          <w:numId w:val="4"/>
+        </w:numPr>
+        <w:rPr>
+          <w:sz w:val="28"/>
+          <w:szCs w:val="28"/>
+        </w:rPr>
+      </w:pPr>
+      <w:r>
+        <w:rPr>
+          <w:sz w:val="28"/>
+          <w:szCs w:val="28"/>
+        </w:rPr>
+        <w:t>Prazo de entrega da Sprint 1 prevista para 08/09</w:t>
+      </w:r>
+      <w:r>
+        <w:rPr>
+          <w:sz w:val="28"/>
+          <w:szCs w:val="28"/>
+        </w:rPr>
+        <w:t>;</w:t>
+      </w:r>
+    </w:p>
+    <w:p>
+      <w:pPr>
+        <w:pStyle w:val="PargrafodaLista"/>
+        <w:numPr>
+          <w:ilvl w:val="0"/>
+          <w:numId w:val="4"/>
+        </w:numPr>
+        <w:rPr>
+          <w:sz w:val="28"/>
+          <w:szCs w:val="28"/>
+        </w:rPr>
+      </w:pPr>
+      <w:r>
+        <w:rPr>
+          <w:sz w:val="28"/>
+          <w:szCs w:val="28"/>
+        </w:rPr>
+        <w:t>Prazo de entrega de Sprint 2 prevista para 20/10;</w:t>
+      </w:r>
+    </w:p>
+    <w:p>
+      <w:pPr>
+        <w:pStyle w:val="PargrafodaLista"/>
+        <w:rPr>
+          <w:sz w:val="28"/>
+          <w:szCs w:val="28"/>
+        </w:rPr>
+      </w:pPr>
+    </w:p>
+    <w:p>
+      <w:pPr>
         <w:rPr>
           <w:b/>
           <w:bCs/>
@@ -3548,595 +3678,8 @@
           <w:szCs w:val="36"/>
           <w:u w:val="single"/>
         </w:rPr>
-        <w:t>Marcos do projeto:</w:t>
-      </w:r>
-    </w:p>
-    <w:p>
-      <w:pPr>
-        <w:pStyle w:val="PargrafodaLista"/>
-        <w:numPr>
-          <w:ilvl w:val="0"/>
-          <w:numId w:val="5"/>
-        </w:numPr>
-        <w:rPr>
-          <w:b/>
-          <w:bCs/>
-          <w:sz w:val="28"/>
-          <w:szCs w:val="28"/>
-        </w:rPr>
-      </w:pPr>
-      <w:r>
-        <w:rPr>
-          <w:sz w:val="28"/>
-          <w:szCs w:val="28"/>
-        </w:rPr>
-        <w:t>Desenvolvimento da prototipação do site;</w:t>
-      </w:r>
-    </w:p>
-    <w:p>
-      <w:pPr>
-        <w:pStyle w:val="PargrafodaLista"/>
-        <w:numPr>
-          <w:ilvl w:val="0"/>
-          <w:numId w:val="5"/>
-        </w:numPr>
-        <w:rPr>
-          <w:b/>
-          <w:bCs/>
-          <w:sz w:val="28"/>
-          <w:szCs w:val="28"/>
-        </w:rPr>
-      </w:pPr>
-      <w:r>
-        <w:rPr>
-          <w:sz w:val="28"/>
-          <w:szCs w:val="28"/>
-        </w:rPr>
-        <w:t>Planejamento do projeto e abordagem da solução;</w:t>
-      </w:r>
-    </w:p>
-    <w:p>
-      <w:pPr>
-        <w:pStyle w:val="PargrafodaLista"/>
-        <w:numPr>
-          <w:ilvl w:val="0"/>
-          <w:numId w:val="5"/>
-        </w:numPr>
-        <w:rPr>
-          <w:b/>
-          <w:bCs/>
-          <w:sz w:val="28"/>
-          <w:szCs w:val="28"/>
-        </w:rPr>
-      </w:pPr>
-      <w:r>
-        <w:rPr>
-          <w:sz w:val="28"/>
-          <w:szCs w:val="28"/>
-        </w:rPr>
-        <w:t>Ideação do projeto;</w:t>
-      </w:r>
-    </w:p>
-    <w:p>
-      <w:pPr>
-        <w:pStyle w:val="PargrafodaLista"/>
-        <w:numPr>
-          <w:ilvl w:val="0"/>
-          <w:numId w:val="5"/>
-        </w:numPr>
-        <w:rPr>
-          <w:b/>
-          <w:bCs/>
-          <w:sz w:val="28"/>
-          <w:szCs w:val="28"/>
-        </w:rPr>
-      </w:pPr>
-      <w:r>
-        <w:rPr>
-          <w:sz w:val="28"/>
-          <w:szCs w:val="28"/>
-        </w:rPr>
-        <w:t>Levantamento de requisitos;</w:t>
-      </w:r>
-    </w:p>
-    <w:p>
-      <w:pPr>
-        <w:pStyle w:val="PargrafodaLista"/>
-        <w:numPr>
-          <w:ilvl w:val="0"/>
-          <w:numId w:val="5"/>
-        </w:numPr>
-        <w:rPr>
-          <w:b/>
-          <w:bCs/>
-          <w:sz w:val="28"/>
-          <w:szCs w:val="28"/>
-        </w:rPr>
-      </w:pPr>
-      <w:proofErr w:type="spellStart"/>
-      <w:r>
-        <w:rPr>
-          <w:sz w:val="28"/>
-          <w:szCs w:val="28"/>
-        </w:rPr>
-        <w:t>Product</w:t>
-      </w:r>
-      <w:proofErr w:type="spellEnd"/>
-      <w:r>
-        <w:rPr>
-          <w:sz w:val="28"/>
-          <w:szCs w:val="28"/>
-        </w:rPr>
-        <w:t xml:space="preserve"> Backlog;</w:t>
-      </w:r>
-    </w:p>
-    <w:p>
-      <w:pPr>
-        <w:pStyle w:val="PargrafodaLista"/>
-        <w:numPr>
-          <w:ilvl w:val="0"/>
-          <w:numId w:val="5"/>
-        </w:numPr>
-        <w:rPr>
-          <w:b/>
-          <w:bCs/>
-          <w:sz w:val="28"/>
-          <w:szCs w:val="28"/>
-        </w:rPr>
-      </w:pPr>
-      <w:r>
-        <w:rPr>
-          <w:sz w:val="28"/>
-          <w:szCs w:val="28"/>
-        </w:rPr>
-        <w:t>Criação e configuração do repositório Git do projeto;</w:t>
-      </w:r>
-    </w:p>
-    <w:p>
-      <w:pPr>
-        <w:pStyle w:val="PargrafodaLista"/>
-        <w:numPr>
-          <w:ilvl w:val="0"/>
-          <w:numId w:val="5"/>
-        </w:numPr>
-        <w:rPr>
-          <w:b/>
-          <w:bCs/>
-          <w:sz w:val="28"/>
-          <w:szCs w:val="28"/>
-        </w:rPr>
-      </w:pPr>
-      <w:r>
-        <w:rPr>
-          <w:sz w:val="28"/>
-          <w:szCs w:val="28"/>
-        </w:rPr>
-        <w:t xml:space="preserve">Criação do </w:t>
-      </w:r>
-      <w:proofErr w:type="spellStart"/>
-      <w:r>
-        <w:rPr>
-          <w:sz w:val="28"/>
-          <w:szCs w:val="28"/>
-        </w:rPr>
-        <w:t>LeanUX</w:t>
-      </w:r>
-      <w:proofErr w:type="spellEnd"/>
-      <w:r>
-        <w:rPr>
-          <w:sz w:val="28"/>
-          <w:szCs w:val="28"/>
-        </w:rPr>
-        <w:t xml:space="preserve">, </w:t>
-      </w:r>
-      <w:proofErr w:type="spellStart"/>
-      <w:r>
-        <w:rPr>
-          <w:sz w:val="28"/>
-          <w:szCs w:val="28"/>
-        </w:rPr>
-        <w:t>UserStories</w:t>
-      </w:r>
-      <w:proofErr w:type="spellEnd"/>
-      <w:r>
-        <w:rPr>
-          <w:sz w:val="28"/>
-          <w:szCs w:val="28"/>
-        </w:rPr>
-        <w:t xml:space="preserve"> e </w:t>
-      </w:r>
-      <w:proofErr w:type="spellStart"/>
-      <w:r>
-        <w:rPr>
-          <w:sz w:val="28"/>
-          <w:szCs w:val="28"/>
-        </w:rPr>
-        <w:t>StoryBoard</w:t>
-      </w:r>
-      <w:proofErr w:type="spellEnd"/>
-      <w:r>
-        <w:rPr>
-          <w:sz w:val="28"/>
-          <w:szCs w:val="28"/>
-        </w:rPr>
-        <w:t>;</w:t>
-      </w:r>
-    </w:p>
-    <w:p>
-      <w:pPr>
-        <w:pStyle w:val="PargrafodaLista"/>
-        <w:numPr>
-          <w:ilvl w:val="0"/>
-          <w:numId w:val="5"/>
-        </w:numPr>
-        <w:rPr>
-          <w:b/>
-          <w:bCs/>
-          <w:sz w:val="28"/>
-          <w:szCs w:val="28"/>
-        </w:rPr>
-      </w:pPr>
-      <w:r>
-        <w:rPr>
-          <w:sz w:val="28"/>
-          <w:szCs w:val="28"/>
-        </w:rPr>
-        <w:t>Criação da documentação do projeto;</w:t>
-      </w:r>
-    </w:p>
-    <w:p>
-      <w:pPr>
-        <w:pStyle w:val="PargrafodaLista"/>
-        <w:numPr>
-          <w:ilvl w:val="0"/>
-          <w:numId w:val="5"/>
-        </w:numPr>
-        <w:rPr>
-          <w:b/>
-          <w:bCs/>
-          <w:sz w:val="28"/>
-          <w:szCs w:val="28"/>
-        </w:rPr>
-      </w:pPr>
-      <w:r>
-        <w:rPr>
-          <w:sz w:val="28"/>
-          <w:szCs w:val="28"/>
-        </w:rPr>
-        <w:t>Criação da arquitetura de solução (HLD / LLD);</w:t>
-      </w:r>
-    </w:p>
-    <w:p>
-      <w:pPr>
-        <w:pStyle w:val="PargrafodaLista"/>
-        <w:numPr>
-          <w:ilvl w:val="0"/>
-          <w:numId w:val="5"/>
-        </w:numPr>
-        <w:rPr>
-          <w:b/>
-          <w:bCs/>
-          <w:sz w:val="28"/>
-          <w:szCs w:val="28"/>
-        </w:rPr>
-      </w:pPr>
-      <w:r>
-        <w:rPr>
-          <w:sz w:val="28"/>
-          <w:szCs w:val="28"/>
-        </w:rPr>
-        <w:t>Criação DER e Regra de Negócios da solução;</w:t>
-      </w:r>
-    </w:p>
-    <w:p>
-      <w:pPr>
-        <w:pStyle w:val="PargrafodaLista"/>
-        <w:numPr>
-          <w:ilvl w:val="0"/>
-          <w:numId w:val="5"/>
-        </w:numPr>
-        <w:rPr>
-          <w:b/>
-          <w:bCs/>
-          <w:sz w:val="28"/>
-          <w:szCs w:val="28"/>
-        </w:rPr>
-      </w:pPr>
-      <w:r>
-        <w:rPr>
-          <w:sz w:val="28"/>
-          <w:szCs w:val="28"/>
-        </w:rPr>
-        <w:t>Desenvolvimento de páginas do site;</w:t>
-      </w:r>
-    </w:p>
-    <w:p>
-      <w:pPr>
-        <w:pStyle w:val="PargrafodaLista"/>
-        <w:numPr>
-          <w:ilvl w:val="0"/>
-          <w:numId w:val="5"/>
-        </w:numPr>
-        <w:rPr>
-          <w:b/>
-          <w:bCs/>
-          <w:sz w:val="28"/>
-          <w:szCs w:val="28"/>
-        </w:rPr>
-      </w:pPr>
-      <w:r>
-        <w:rPr>
-          <w:sz w:val="28"/>
-          <w:szCs w:val="28"/>
-        </w:rPr>
-        <w:t>Desenvolvimento dashboard;</w:t>
-      </w:r>
-    </w:p>
-    <w:p>
-      <w:pPr>
-        <w:pStyle w:val="PargrafodaLista"/>
-        <w:numPr>
-          <w:ilvl w:val="0"/>
-          <w:numId w:val="5"/>
-        </w:numPr>
-        <w:rPr>
-          <w:b/>
-          <w:bCs/>
-          <w:sz w:val="28"/>
-          <w:szCs w:val="28"/>
-        </w:rPr>
-      </w:pPr>
-      <w:r>
-        <w:rPr>
-          <w:sz w:val="28"/>
-          <w:szCs w:val="28"/>
-        </w:rPr>
-        <w:t>Definição de falas da Sprint;</w:t>
-      </w:r>
-    </w:p>
-    <w:p>
-      <w:pPr>
-        <w:pStyle w:val="PargrafodaLista"/>
-        <w:numPr>
-          <w:ilvl w:val="0"/>
-          <w:numId w:val="5"/>
-        </w:numPr>
-        <w:rPr>
-          <w:b/>
-          <w:bCs/>
-          <w:sz w:val="28"/>
-          <w:szCs w:val="28"/>
-        </w:rPr>
-      </w:pPr>
-      <w:r>
-        <w:rPr>
-          <w:sz w:val="28"/>
-          <w:szCs w:val="28"/>
-        </w:rPr>
-        <w:t>Criação da apresentação</w:t>
-      </w:r>
-      <w:r>
-        <w:rPr>
-          <w:sz w:val="28"/>
-          <w:szCs w:val="28"/>
-        </w:rPr>
-        <w:t xml:space="preserve"> (Sprint1);</w:t>
-      </w:r>
-    </w:p>
-    <w:p>
-      <w:pPr>
-        <w:pStyle w:val="PargrafodaLista"/>
-        <w:numPr>
-          <w:ilvl w:val="0"/>
-          <w:numId w:val="5"/>
-        </w:numPr>
-        <w:rPr>
-          <w:b/>
-          <w:bCs/>
-          <w:sz w:val="28"/>
-          <w:szCs w:val="28"/>
-        </w:rPr>
-      </w:pPr>
-      <w:r>
-        <w:rPr>
-          <w:sz w:val="28"/>
-          <w:szCs w:val="28"/>
-        </w:rPr>
-        <w:t>Desenvolvimento da responsividade do site;</w:t>
-      </w:r>
-    </w:p>
-    <w:p>
-      <w:pPr>
-        <w:pStyle w:val="PargrafodaLista"/>
-        <w:numPr>
-          <w:ilvl w:val="0"/>
-          <w:numId w:val="5"/>
-        </w:numPr>
-        <w:rPr>
-          <w:b/>
-          <w:bCs/>
-          <w:sz w:val="28"/>
-          <w:szCs w:val="28"/>
-        </w:rPr>
-      </w:pPr>
-      <w:r>
-        <w:rPr>
-          <w:sz w:val="28"/>
-          <w:szCs w:val="28"/>
-        </w:rPr>
-        <w:t>Criação do BD baseado no DER final;</w:t>
-      </w:r>
-    </w:p>
-    <w:p>
-      <w:pPr>
-        <w:pStyle w:val="PargrafodaLista"/>
-        <w:numPr>
-          <w:ilvl w:val="0"/>
-          <w:numId w:val="5"/>
-        </w:numPr>
-        <w:rPr>
-          <w:b/>
-          <w:bCs/>
-          <w:sz w:val="28"/>
-          <w:szCs w:val="28"/>
-        </w:rPr>
-      </w:pPr>
-      <w:r>
-        <w:rPr>
-          <w:sz w:val="28"/>
-          <w:szCs w:val="28"/>
-        </w:rPr>
-        <w:t xml:space="preserve">Configuração das </w:t>
-      </w:r>
-      <w:proofErr w:type="spellStart"/>
-      <w:r>
-        <w:rPr>
-          <w:sz w:val="28"/>
-          <w:szCs w:val="28"/>
-        </w:rPr>
-        <w:t>API’s</w:t>
-      </w:r>
-      <w:proofErr w:type="spellEnd"/>
-      <w:r>
-        <w:rPr>
-          <w:sz w:val="28"/>
-          <w:szCs w:val="28"/>
-        </w:rPr>
-        <w:t xml:space="preserve"> de cadastro e login de </w:t>
-      </w:r>
-      <w:r>
-        <w:rPr>
-          <w:sz w:val="28"/>
-          <w:szCs w:val="28"/>
-          <w:u w:val="single"/>
-        </w:rPr>
-        <w:t>usuário</w:t>
-      </w:r>
-      <w:r>
-        <w:rPr>
-          <w:sz w:val="28"/>
-          <w:szCs w:val="28"/>
-        </w:rPr>
-        <w:t xml:space="preserve"> baseado no BD;</w:t>
-      </w:r>
-    </w:p>
-    <w:p>
-      <w:pPr>
-        <w:pStyle w:val="PargrafodaLista"/>
-        <w:numPr>
-          <w:ilvl w:val="0"/>
-          <w:numId w:val="5"/>
-        </w:numPr>
-        <w:rPr>
-          <w:b/>
-          <w:bCs/>
-          <w:sz w:val="28"/>
-          <w:szCs w:val="28"/>
-        </w:rPr>
-      </w:pPr>
-      <w:r>
-        <w:rPr>
-          <w:sz w:val="28"/>
-          <w:szCs w:val="28"/>
-        </w:rPr>
-        <w:t>Definição de novos requisitos para Sprint 2;</w:t>
-      </w:r>
-    </w:p>
-    <w:p>
-      <w:pPr>
-        <w:pStyle w:val="PargrafodaLista"/>
-        <w:numPr>
-          <w:ilvl w:val="0"/>
-          <w:numId w:val="5"/>
-        </w:numPr>
-        <w:rPr>
-          <w:b/>
-          <w:bCs/>
-          <w:sz w:val="28"/>
-          <w:szCs w:val="28"/>
-        </w:rPr>
-      </w:pPr>
-      <w:r>
-        <w:rPr>
-          <w:sz w:val="28"/>
-          <w:szCs w:val="28"/>
-        </w:rPr>
-        <w:t xml:space="preserve">Configuração da API </w:t>
-      </w:r>
-      <w:proofErr w:type="spellStart"/>
-      <w:r>
-        <w:rPr>
-          <w:sz w:val="28"/>
-          <w:szCs w:val="28"/>
-        </w:rPr>
-        <w:t>looca</w:t>
-      </w:r>
-      <w:proofErr w:type="spellEnd"/>
-      <w:r>
-        <w:rPr>
-          <w:sz w:val="28"/>
-          <w:szCs w:val="28"/>
-        </w:rPr>
-        <w:t>;</w:t>
-      </w:r>
-    </w:p>
-    <w:p>
-      <w:pPr>
-        <w:pStyle w:val="PargrafodaLista"/>
-        <w:numPr>
-          <w:ilvl w:val="0"/>
-          <w:numId w:val="5"/>
-        </w:numPr>
-        <w:rPr>
-          <w:b/>
-          <w:bCs/>
-          <w:sz w:val="28"/>
-          <w:szCs w:val="28"/>
-        </w:rPr>
-      </w:pPr>
-      <w:r>
-        <w:rPr>
-          <w:sz w:val="28"/>
-          <w:szCs w:val="28"/>
-        </w:rPr>
-        <w:t>Principais processos do sistema mapeados via BPMN;</w:t>
-      </w:r>
-    </w:p>
-    <w:p>
-      <w:pPr>
-        <w:pStyle w:val="PargrafodaLista"/>
-        <w:numPr>
-          <w:ilvl w:val="0"/>
-          <w:numId w:val="5"/>
-        </w:numPr>
-        <w:rPr>
-          <w:b/>
-          <w:bCs/>
-          <w:sz w:val="28"/>
-          <w:szCs w:val="28"/>
-        </w:rPr>
-      </w:pPr>
-      <w:r>
-        <w:rPr>
-          <w:sz w:val="28"/>
-          <w:szCs w:val="28"/>
-        </w:rPr>
-        <w:t>Validação das funcionalidades e ferramentas utilizadas ao longo da sprint;</w:t>
-      </w:r>
-    </w:p>
-    <w:p>
-      <w:pPr>
-        <w:ind w:left="360"/>
-        <w:rPr>
-          <w:b/>
-          <w:bCs/>
-          <w:sz w:val="28"/>
-          <w:szCs w:val="28"/>
-        </w:rPr>
-      </w:pPr>
-    </w:p>
-    <w:p>
-      <w:pPr>
+      </w:pPr>
+      <w:r>
         <w:rPr>
           <w:b/>
           <w:bCs/>
@@ -4144,8 +3687,595 @@
           <w:szCs w:val="36"/>
           <w:u w:val="single"/>
         </w:rPr>
-      </w:pPr>
-      <w:r>
+        <w:t>Marcos do projeto:</w:t>
+      </w:r>
+    </w:p>
+    <w:p>
+      <w:pPr>
+        <w:pStyle w:val="PargrafodaLista"/>
+        <w:numPr>
+          <w:ilvl w:val="0"/>
+          <w:numId w:val="5"/>
+        </w:numPr>
+        <w:rPr>
+          <w:b/>
+          <w:bCs/>
+          <w:sz w:val="28"/>
+          <w:szCs w:val="28"/>
+        </w:rPr>
+      </w:pPr>
+      <w:r>
+        <w:rPr>
+          <w:sz w:val="28"/>
+          <w:szCs w:val="28"/>
+        </w:rPr>
+        <w:t>Desenvolvimento da prototipação do site;</w:t>
+      </w:r>
+    </w:p>
+    <w:p>
+      <w:pPr>
+        <w:pStyle w:val="PargrafodaLista"/>
+        <w:numPr>
+          <w:ilvl w:val="0"/>
+          <w:numId w:val="5"/>
+        </w:numPr>
+        <w:rPr>
+          <w:b/>
+          <w:bCs/>
+          <w:sz w:val="28"/>
+          <w:szCs w:val="28"/>
+        </w:rPr>
+      </w:pPr>
+      <w:r>
+        <w:rPr>
+          <w:sz w:val="28"/>
+          <w:szCs w:val="28"/>
+        </w:rPr>
+        <w:t>Planejamento do projeto e abordagem da solução;</w:t>
+      </w:r>
+    </w:p>
+    <w:p>
+      <w:pPr>
+        <w:pStyle w:val="PargrafodaLista"/>
+        <w:numPr>
+          <w:ilvl w:val="0"/>
+          <w:numId w:val="5"/>
+        </w:numPr>
+        <w:rPr>
+          <w:b/>
+          <w:bCs/>
+          <w:sz w:val="28"/>
+          <w:szCs w:val="28"/>
+        </w:rPr>
+      </w:pPr>
+      <w:r>
+        <w:rPr>
+          <w:sz w:val="28"/>
+          <w:szCs w:val="28"/>
+        </w:rPr>
+        <w:t>Ideação do projeto;</w:t>
+      </w:r>
+    </w:p>
+    <w:p>
+      <w:pPr>
+        <w:pStyle w:val="PargrafodaLista"/>
+        <w:numPr>
+          <w:ilvl w:val="0"/>
+          <w:numId w:val="5"/>
+        </w:numPr>
+        <w:rPr>
+          <w:b/>
+          <w:bCs/>
+          <w:sz w:val="28"/>
+          <w:szCs w:val="28"/>
+        </w:rPr>
+      </w:pPr>
+      <w:r>
+        <w:rPr>
+          <w:sz w:val="28"/>
+          <w:szCs w:val="28"/>
+        </w:rPr>
+        <w:t>Levantamento de requisitos;</w:t>
+      </w:r>
+    </w:p>
+    <w:p>
+      <w:pPr>
+        <w:pStyle w:val="PargrafodaLista"/>
+        <w:numPr>
+          <w:ilvl w:val="0"/>
+          <w:numId w:val="5"/>
+        </w:numPr>
+        <w:rPr>
+          <w:b/>
+          <w:bCs/>
+          <w:sz w:val="28"/>
+          <w:szCs w:val="28"/>
+        </w:rPr>
+      </w:pPr>
+      <w:proofErr w:type="spellStart"/>
+      <w:r>
+        <w:rPr>
+          <w:sz w:val="28"/>
+          <w:szCs w:val="28"/>
+        </w:rPr>
+        <w:t>Product</w:t>
+      </w:r>
+      <w:proofErr w:type="spellEnd"/>
+      <w:r>
+        <w:rPr>
+          <w:sz w:val="28"/>
+          <w:szCs w:val="28"/>
+        </w:rPr>
+        <w:t xml:space="preserve"> Backlog;</w:t>
+      </w:r>
+    </w:p>
+    <w:p>
+      <w:pPr>
+        <w:pStyle w:val="PargrafodaLista"/>
+        <w:numPr>
+          <w:ilvl w:val="0"/>
+          <w:numId w:val="5"/>
+        </w:numPr>
+        <w:rPr>
+          <w:b/>
+          <w:bCs/>
+          <w:sz w:val="28"/>
+          <w:szCs w:val="28"/>
+        </w:rPr>
+      </w:pPr>
+      <w:r>
+        <w:rPr>
+          <w:sz w:val="28"/>
+          <w:szCs w:val="28"/>
+        </w:rPr>
+        <w:t>Criação e configuração do repositório Git do projeto;</w:t>
+      </w:r>
+    </w:p>
+    <w:p>
+      <w:pPr>
+        <w:pStyle w:val="PargrafodaLista"/>
+        <w:numPr>
+          <w:ilvl w:val="0"/>
+          <w:numId w:val="5"/>
+        </w:numPr>
+        <w:rPr>
+          <w:b/>
+          <w:bCs/>
+          <w:sz w:val="28"/>
+          <w:szCs w:val="28"/>
+        </w:rPr>
+      </w:pPr>
+      <w:r>
+        <w:rPr>
+          <w:sz w:val="28"/>
+          <w:szCs w:val="28"/>
+        </w:rPr>
+        <w:t xml:space="preserve">Criação do </w:t>
+      </w:r>
+      <w:proofErr w:type="spellStart"/>
+      <w:r>
+        <w:rPr>
+          <w:sz w:val="28"/>
+          <w:szCs w:val="28"/>
+        </w:rPr>
+        <w:t>LeanUX</w:t>
+      </w:r>
+      <w:proofErr w:type="spellEnd"/>
+      <w:r>
+        <w:rPr>
+          <w:sz w:val="28"/>
+          <w:szCs w:val="28"/>
+        </w:rPr>
+        <w:t xml:space="preserve">, </w:t>
+      </w:r>
+      <w:proofErr w:type="spellStart"/>
+      <w:r>
+        <w:rPr>
+          <w:sz w:val="28"/>
+          <w:szCs w:val="28"/>
+        </w:rPr>
+        <w:t>UserStories</w:t>
+      </w:r>
+      <w:proofErr w:type="spellEnd"/>
+      <w:r>
+        <w:rPr>
+          <w:sz w:val="28"/>
+          <w:szCs w:val="28"/>
+        </w:rPr>
+        <w:t xml:space="preserve"> e </w:t>
+      </w:r>
+      <w:proofErr w:type="spellStart"/>
+      <w:r>
+        <w:rPr>
+          <w:sz w:val="28"/>
+          <w:szCs w:val="28"/>
+        </w:rPr>
+        <w:t>StoryBoard</w:t>
+      </w:r>
+      <w:proofErr w:type="spellEnd"/>
+      <w:r>
+        <w:rPr>
+          <w:sz w:val="28"/>
+          <w:szCs w:val="28"/>
+        </w:rPr>
+        <w:t>;</w:t>
+      </w:r>
+    </w:p>
+    <w:p>
+      <w:pPr>
+        <w:pStyle w:val="PargrafodaLista"/>
+        <w:numPr>
+          <w:ilvl w:val="0"/>
+          <w:numId w:val="5"/>
+        </w:numPr>
+        <w:rPr>
+          <w:b/>
+          <w:bCs/>
+          <w:sz w:val="28"/>
+          <w:szCs w:val="28"/>
+        </w:rPr>
+      </w:pPr>
+      <w:r>
+        <w:rPr>
+          <w:sz w:val="28"/>
+          <w:szCs w:val="28"/>
+        </w:rPr>
+        <w:t>Criação da documentação do projeto;</w:t>
+      </w:r>
+    </w:p>
+    <w:p>
+      <w:pPr>
+        <w:pStyle w:val="PargrafodaLista"/>
+        <w:numPr>
+          <w:ilvl w:val="0"/>
+          <w:numId w:val="5"/>
+        </w:numPr>
+        <w:rPr>
+          <w:b/>
+          <w:bCs/>
+          <w:sz w:val="28"/>
+          <w:szCs w:val="28"/>
+        </w:rPr>
+      </w:pPr>
+      <w:r>
+        <w:rPr>
+          <w:sz w:val="28"/>
+          <w:szCs w:val="28"/>
+        </w:rPr>
+        <w:t>Criação da arquitetura de solução (HLD / LLD);</w:t>
+      </w:r>
+    </w:p>
+    <w:p>
+      <w:pPr>
+        <w:pStyle w:val="PargrafodaLista"/>
+        <w:numPr>
+          <w:ilvl w:val="0"/>
+          <w:numId w:val="5"/>
+        </w:numPr>
+        <w:rPr>
+          <w:b/>
+          <w:bCs/>
+          <w:sz w:val="28"/>
+          <w:szCs w:val="28"/>
+        </w:rPr>
+      </w:pPr>
+      <w:r>
+        <w:rPr>
+          <w:sz w:val="28"/>
+          <w:szCs w:val="28"/>
+        </w:rPr>
+        <w:t>Criação DER e Regra de Negócios da solução;</w:t>
+      </w:r>
+    </w:p>
+    <w:p>
+      <w:pPr>
+        <w:pStyle w:val="PargrafodaLista"/>
+        <w:numPr>
+          <w:ilvl w:val="0"/>
+          <w:numId w:val="5"/>
+        </w:numPr>
+        <w:rPr>
+          <w:b/>
+          <w:bCs/>
+          <w:sz w:val="28"/>
+          <w:szCs w:val="28"/>
+        </w:rPr>
+      </w:pPr>
+      <w:r>
+        <w:rPr>
+          <w:sz w:val="28"/>
+          <w:szCs w:val="28"/>
+        </w:rPr>
+        <w:t>Desenvolvimento de páginas do site;</w:t>
+      </w:r>
+    </w:p>
+    <w:p>
+      <w:pPr>
+        <w:pStyle w:val="PargrafodaLista"/>
+        <w:numPr>
+          <w:ilvl w:val="0"/>
+          <w:numId w:val="5"/>
+        </w:numPr>
+        <w:rPr>
+          <w:b/>
+          <w:bCs/>
+          <w:sz w:val="28"/>
+          <w:szCs w:val="28"/>
+        </w:rPr>
+      </w:pPr>
+      <w:r>
+        <w:rPr>
+          <w:sz w:val="28"/>
+          <w:szCs w:val="28"/>
+        </w:rPr>
+        <w:t>Desenvolvimento dashboard;</w:t>
+      </w:r>
+    </w:p>
+    <w:p>
+      <w:pPr>
+        <w:pStyle w:val="PargrafodaLista"/>
+        <w:numPr>
+          <w:ilvl w:val="0"/>
+          <w:numId w:val="5"/>
+        </w:numPr>
+        <w:rPr>
+          <w:b/>
+          <w:bCs/>
+          <w:sz w:val="28"/>
+          <w:szCs w:val="28"/>
+        </w:rPr>
+      </w:pPr>
+      <w:r>
+        <w:rPr>
+          <w:sz w:val="28"/>
+          <w:szCs w:val="28"/>
+        </w:rPr>
+        <w:t>Definição de falas da Sprint;</w:t>
+      </w:r>
+    </w:p>
+    <w:p>
+      <w:pPr>
+        <w:pStyle w:val="PargrafodaLista"/>
+        <w:numPr>
+          <w:ilvl w:val="0"/>
+          <w:numId w:val="5"/>
+        </w:numPr>
+        <w:rPr>
+          <w:b/>
+          <w:bCs/>
+          <w:sz w:val="28"/>
+          <w:szCs w:val="28"/>
+        </w:rPr>
+      </w:pPr>
+      <w:r>
+        <w:rPr>
+          <w:sz w:val="28"/>
+          <w:szCs w:val="28"/>
+        </w:rPr>
+        <w:t>Criação da apresentação</w:t>
+      </w:r>
+      <w:r>
+        <w:rPr>
+          <w:sz w:val="28"/>
+          <w:szCs w:val="28"/>
+        </w:rPr>
+        <w:t xml:space="preserve"> (Sprint1);</w:t>
+      </w:r>
+    </w:p>
+    <w:p>
+      <w:pPr>
+        <w:pStyle w:val="PargrafodaLista"/>
+        <w:numPr>
+          <w:ilvl w:val="0"/>
+          <w:numId w:val="5"/>
+        </w:numPr>
+        <w:rPr>
+          <w:b/>
+          <w:bCs/>
+          <w:sz w:val="28"/>
+          <w:szCs w:val="28"/>
+        </w:rPr>
+      </w:pPr>
+      <w:r>
+        <w:rPr>
+          <w:sz w:val="28"/>
+          <w:szCs w:val="28"/>
+        </w:rPr>
+        <w:t>Desenvolvimento da responsividade do site;</w:t>
+      </w:r>
+    </w:p>
+    <w:p>
+      <w:pPr>
+        <w:pStyle w:val="PargrafodaLista"/>
+        <w:numPr>
+          <w:ilvl w:val="0"/>
+          <w:numId w:val="5"/>
+        </w:numPr>
+        <w:rPr>
+          <w:b/>
+          <w:bCs/>
+          <w:sz w:val="28"/>
+          <w:szCs w:val="28"/>
+        </w:rPr>
+      </w:pPr>
+      <w:r>
+        <w:rPr>
+          <w:sz w:val="28"/>
+          <w:szCs w:val="28"/>
+        </w:rPr>
+        <w:t>Criação do BD baseado no DER final;</w:t>
+      </w:r>
+    </w:p>
+    <w:p>
+      <w:pPr>
+        <w:pStyle w:val="PargrafodaLista"/>
+        <w:numPr>
+          <w:ilvl w:val="0"/>
+          <w:numId w:val="5"/>
+        </w:numPr>
+        <w:rPr>
+          <w:b/>
+          <w:bCs/>
+          <w:sz w:val="28"/>
+          <w:szCs w:val="28"/>
+        </w:rPr>
+      </w:pPr>
+      <w:r>
+        <w:rPr>
+          <w:sz w:val="28"/>
+          <w:szCs w:val="28"/>
+        </w:rPr>
+        <w:t xml:space="preserve">Configuração das </w:t>
+      </w:r>
+      <w:proofErr w:type="spellStart"/>
+      <w:r>
+        <w:rPr>
+          <w:sz w:val="28"/>
+          <w:szCs w:val="28"/>
+        </w:rPr>
+        <w:t>API’s</w:t>
+      </w:r>
+      <w:proofErr w:type="spellEnd"/>
+      <w:r>
+        <w:rPr>
+          <w:sz w:val="28"/>
+          <w:szCs w:val="28"/>
+        </w:rPr>
+        <w:t xml:space="preserve"> de cadastro e login de </w:t>
+      </w:r>
+      <w:r>
+        <w:rPr>
+          <w:sz w:val="28"/>
+          <w:szCs w:val="28"/>
+          <w:u w:val="single"/>
+        </w:rPr>
+        <w:t>usuário</w:t>
+      </w:r>
+      <w:r>
+        <w:rPr>
+          <w:sz w:val="28"/>
+          <w:szCs w:val="28"/>
+        </w:rPr>
+        <w:t xml:space="preserve"> baseado no BD;</w:t>
+      </w:r>
+    </w:p>
+    <w:p>
+      <w:pPr>
+        <w:pStyle w:val="PargrafodaLista"/>
+        <w:numPr>
+          <w:ilvl w:val="0"/>
+          <w:numId w:val="5"/>
+        </w:numPr>
+        <w:rPr>
+          <w:b/>
+          <w:bCs/>
+          <w:sz w:val="28"/>
+          <w:szCs w:val="28"/>
+        </w:rPr>
+      </w:pPr>
+      <w:r>
+        <w:rPr>
+          <w:sz w:val="28"/>
+          <w:szCs w:val="28"/>
+        </w:rPr>
+        <w:t>Definição de novos requisitos para Sprint 2;</w:t>
+      </w:r>
+    </w:p>
+    <w:p>
+      <w:pPr>
+        <w:pStyle w:val="PargrafodaLista"/>
+        <w:numPr>
+          <w:ilvl w:val="0"/>
+          <w:numId w:val="5"/>
+        </w:numPr>
+        <w:rPr>
+          <w:b/>
+          <w:bCs/>
+          <w:sz w:val="28"/>
+          <w:szCs w:val="28"/>
+        </w:rPr>
+      </w:pPr>
+      <w:r>
+        <w:rPr>
+          <w:sz w:val="28"/>
+          <w:szCs w:val="28"/>
+        </w:rPr>
+        <w:t xml:space="preserve">Configuração da API </w:t>
+      </w:r>
+      <w:proofErr w:type="spellStart"/>
+      <w:r>
+        <w:rPr>
+          <w:sz w:val="28"/>
+          <w:szCs w:val="28"/>
+        </w:rPr>
+        <w:t>looca</w:t>
+      </w:r>
+      <w:proofErr w:type="spellEnd"/>
+      <w:r>
+        <w:rPr>
+          <w:sz w:val="28"/>
+          <w:szCs w:val="28"/>
+        </w:rPr>
+        <w:t>;</w:t>
+      </w:r>
+    </w:p>
+    <w:p>
+      <w:pPr>
+        <w:pStyle w:val="PargrafodaLista"/>
+        <w:numPr>
+          <w:ilvl w:val="0"/>
+          <w:numId w:val="5"/>
+        </w:numPr>
+        <w:rPr>
+          <w:b/>
+          <w:bCs/>
+          <w:sz w:val="28"/>
+          <w:szCs w:val="28"/>
+        </w:rPr>
+      </w:pPr>
+      <w:r>
+        <w:rPr>
+          <w:sz w:val="28"/>
+          <w:szCs w:val="28"/>
+        </w:rPr>
+        <w:t>Principais processos do sistema mapeados via BPMN;</w:t>
+      </w:r>
+    </w:p>
+    <w:p>
+      <w:pPr>
+        <w:pStyle w:val="PargrafodaLista"/>
+        <w:numPr>
+          <w:ilvl w:val="0"/>
+          <w:numId w:val="5"/>
+        </w:numPr>
+        <w:rPr>
+          <w:b/>
+          <w:bCs/>
+          <w:sz w:val="28"/>
+          <w:szCs w:val="28"/>
+        </w:rPr>
+      </w:pPr>
+      <w:r>
+        <w:rPr>
+          <w:sz w:val="28"/>
+          <w:szCs w:val="28"/>
+        </w:rPr>
+        <w:t>Validação das funcionalidades e ferramentas utilizadas ao longo da sprint;</w:t>
+      </w:r>
+    </w:p>
+    <w:p>
+      <w:pPr>
+        <w:ind w:left="360"/>
+        <w:rPr>
+          <w:b/>
+          <w:bCs/>
+          <w:sz w:val="28"/>
+          <w:szCs w:val="28"/>
+        </w:rPr>
+      </w:pPr>
+    </w:p>
+    <w:p>
+      <w:pPr>
         <w:rPr>
           <w:b/>
           <w:bCs/>
@@ -4153,6 +4283,15 @@
           <w:szCs w:val="36"/>
           <w:u w:val="single"/>
         </w:rPr>
+      </w:pPr>
+      <w:r>
+        <w:rPr>
+          <w:b/>
+          <w:bCs/>
+          <w:sz w:val="36"/>
+          <w:szCs w:val="36"/>
+          <w:u w:val="single"/>
+        </w:rPr>
         <w:t>Pautas para futuras reuniões:</w:t>
       </w:r>
     </w:p>
@@ -4448,6 +4587,86 @@
           <w:szCs w:val="28"/>
         </w:rPr>
         <w:t>Validação do BMPN; [28/09]</w:t>
+      </w:r>
+    </w:p>
+    <w:p>
+      <w:pPr>
+        <w:pStyle w:val="PargrafodaLista"/>
+        <w:numPr>
+          <w:ilvl w:val="0"/>
+          <w:numId w:val="6"/>
+        </w:numPr>
+        <w:rPr>
+          <w:sz w:val="28"/>
+          <w:szCs w:val="28"/>
+        </w:rPr>
+      </w:pPr>
+      <w:r>
+        <w:rPr>
+          <w:sz w:val="28"/>
+          <w:szCs w:val="28"/>
+        </w:rPr>
+        <w:t>Desenvolvimento do diagrama de software; [16/10]</w:t>
+      </w:r>
+    </w:p>
+    <w:p>
+      <w:pPr>
+        <w:pStyle w:val="PargrafodaLista"/>
+        <w:numPr>
+          <w:ilvl w:val="0"/>
+          <w:numId w:val="6"/>
+        </w:numPr>
+        <w:rPr>
+          <w:sz w:val="28"/>
+          <w:szCs w:val="28"/>
+        </w:rPr>
+      </w:pPr>
+      <w:r>
+        <w:rPr>
+          <w:sz w:val="28"/>
+          <w:szCs w:val="28"/>
+        </w:rPr>
+        <w:t>Organização dos diretórios do projeto; [16/10]</w:t>
+      </w:r>
+    </w:p>
+    <w:p>
+      <w:pPr>
+        <w:pStyle w:val="PargrafodaLista"/>
+        <w:numPr>
+          <w:ilvl w:val="0"/>
+          <w:numId w:val="6"/>
+        </w:numPr>
+        <w:rPr>
+          <w:sz w:val="28"/>
+          <w:szCs w:val="28"/>
+        </w:rPr>
+      </w:pPr>
+      <w:r>
+        <w:rPr>
+          <w:sz w:val="28"/>
+          <w:szCs w:val="28"/>
+        </w:rPr>
+        <w:t>Integração de sistemas; [16/10]</w:t>
+      </w:r>
+    </w:p>
+    <w:p>
+      <w:pPr>
+        <w:pStyle w:val="PargrafodaLista"/>
+        <w:numPr>
+          <w:ilvl w:val="0"/>
+          <w:numId w:val="6"/>
+        </w:numPr>
+        <w:rPr>
+          <w:sz w:val="28"/>
+          <w:szCs w:val="28"/>
+        </w:rPr>
+      </w:pPr>
+      <w:r>
+        <w:rPr>
+          <w:sz w:val="28"/>
+          <w:szCs w:val="28"/>
+        </w:rPr>
+        <w:t>Ensaio da apresentação; [17/10]</w:t>
       </w:r>
     </w:p>
     <w:sectPr>

</xml_diff>